<commit_message>
Modificacion en Reporte de Actividad
</commit_message>
<xml_diff>
--- a/Reporte de Actividad.docx
+++ b/Reporte de Actividad.docx
@@ -1,6 +1,6 @@
 
 <file path=word/document.xml><?xml version="1.0" encoding="utf-8"?>
-<w:document xmlns:wpc="http://schemas.microsoft.com/office/word/2010/wordprocessingCanvas" xmlns:cx="http://schemas.microsoft.com/office/drawing/2014/chartex" xmlns:cx1="http://schemas.microsoft.com/office/drawing/2015/9/8/chartex" xmlns:cx2="http://schemas.microsoft.com/office/drawing/2015/10/21/chartex" xmlns:cx3="http://schemas.microsoft.com/office/drawing/2016/5/9/chartex" xmlns:cx4="http://schemas.microsoft.com/office/drawing/2016/5/10/chartex" xmlns:cx5="http://schemas.microsoft.com/office/drawing/2016/5/11/chartex" xmlns:cx6="http://schemas.microsoft.com/office/drawing/2016/5/12/chartex" xmlns:cx7="http://schemas.microsoft.com/office/drawing/2016/5/13/chartex" xmlns:cx8="http://schemas.microsoft.com/office/drawing/2016/5/14/chartex" xmlns:mc="http://schemas.openxmlformats.org/markup-compatibility/2006" xmlns:aink="http://schemas.microsoft.com/office/drawing/2016/ink" xmlns:am3d="http://schemas.microsoft.com/office/drawing/2017/model3d" xmlns:o="urn:schemas-microsoft-com:office:office" xmlns:r="http://schemas.openxmlformats.org/officeDocument/2006/relationships" xmlns:m="http://schemas.openxmlformats.org/officeDocument/2006/math" xmlns:v="urn:schemas-microsoft-com:vml" xmlns:wp14="http://schemas.microsoft.com/office/word/2010/wordprocessingDrawing" xmlns:wp="http://schemas.openxmlformats.org/drawingml/2006/wordprocessingDrawing" xmlns:w10="urn:schemas-microsoft-com:office:word" xmlns:w="http://schemas.openxmlformats.org/wordprocessingml/2006/main" xmlns:w14="http://schemas.microsoft.com/office/word/2010/wordml" xmlns:w15="http://schemas.microsoft.com/office/word/2012/wordml" xmlns:w16cex="http://schemas.microsoft.com/office/word/2018/wordml/cex" xmlns:w16cid="http://schemas.microsoft.com/office/word/2016/wordml/cid" xmlns:w16="http://schemas.microsoft.com/office/word/2018/wordml" xmlns:w16se="http://schemas.microsoft.com/office/word/2015/wordml/symex" xmlns:wpg="http://schemas.microsoft.com/office/word/2010/wordprocessingGroup" xmlns:wpi="http://schemas.microsoft.com/office/word/2010/wordprocessingInk" xmlns:wne="http://schemas.microsoft.com/office/word/2006/wordml" xmlns:wps="http://schemas.microsoft.com/office/word/2010/wordprocessingShape" mc:Ignorable="w14 w15 w16se w16cid w16 w16cex wp14">
+<w:document xmlns:wpc="http://schemas.microsoft.com/office/word/2010/wordprocessingCanvas" xmlns:cx="http://schemas.microsoft.com/office/drawing/2014/chartex" xmlns:cx1="http://schemas.microsoft.com/office/drawing/2015/9/8/chartex" xmlns:cx2="http://schemas.microsoft.com/office/drawing/2015/10/21/chartex" xmlns:cx3="http://schemas.microsoft.com/office/drawing/2016/5/9/chartex" xmlns:cx4="http://schemas.microsoft.com/office/drawing/2016/5/10/chartex" xmlns:cx5="http://schemas.microsoft.com/office/drawing/2016/5/11/chartex" xmlns:cx6="http://schemas.microsoft.com/office/drawing/2016/5/12/chartex" xmlns:cx7="http://schemas.microsoft.com/office/drawing/2016/5/13/chartex" xmlns:cx8="http://schemas.microsoft.com/office/drawing/2016/5/14/chartex" xmlns:mc="http://schemas.openxmlformats.org/markup-compatibility/2006" xmlns:aink="http://schemas.microsoft.com/office/drawing/2016/ink" xmlns:am3d="http://schemas.microsoft.com/office/drawing/2017/model3d" xmlns:o="urn:schemas-microsoft-com:office:office" xmlns:r="http://schemas.openxmlformats.org/officeDocument/2006/relationships" xmlns:m="http://schemas.openxmlformats.org/officeDocument/2006/math" xmlns:v="urn:schemas-microsoft-com:vml" xmlns:wp14="http://schemas.microsoft.com/office/word/2010/wordprocessingDrawing" xmlns:wp="http://schemas.openxmlformats.org/drawingml/2006/wordprocessingDrawing" xmlns:w10="urn:schemas-microsoft-com:office:word" xmlns:w="http://schemas.openxmlformats.org/wordprocessingml/2006/main" xmlns:w14="http://schemas.microsoft.com/office/word/2010/wordml" xmlns:w15="http://schemas.microsoft.com/office/word/2012/wordml" xmlns:w16cid="http://schemas.microsoft.com/office/word/2016/wordml/cid" xmlns:w16se="http://schemas.microsoft.com/office/word/2015/wordml/symex" xmlns:wpg="http://schemas.microsoft.com/office/word/2010/wordprocessingGroup" xmlns:wpi="http://schemas.microsoft.com/office/word/2010/wordprocessingInk" xmlns:wne="http://schemas.microsoft.com/office/word/2006/wordml" xmlns:wps="http://schemas.microsoft.com/office/word/2010/wordprocessingShape" mc:Ignorable="w14 w15 w16se w16cid wp14">
   <w:body>
     <w:p>
       <w:pPr>
@@ -23,6 +23,7 @@
     </w:p>
     <w:p>
       <w:pPr>
+        <w:jc w:val="center"/>
         <w:rPr>
           <w:rFonts w:ascii="Arial" w:hAnsi="Arial" w:cs="Arial"/>
           <w:sz w:val="24"/>
@@ -43,13 +44,13 @@
           <w:noProof/>
         </w:rPr>
         <w:drawing>
-          <wp:anchor distT="0" distB="0" distL="114300" distR="114300" simplePos="0" relativeHeight="251659264" behindDoc="0" locked="0" layoutInCell="1" allowOverlap="1" wp14:anchorId="3F753E41" wp14:editId="0FE21477">
+          <wp:anchor distT="0" distB="0" distL="114300" distR="114300" simplePos="0" relativeHeight="251659264" behindDoc="0" locked="0" layoutInCell="1" allowOverlap="1" wp14:anchorId="3F753E41" wp14:editId="4F2C5B1F">
             <wp:simplePos x="0" y="0"/>
-            <wp:positionH relativeFrom="column">
-              <wp:posOffset>1520190</wp:posOffset>
+            <wp:positionH relativeFrom="page">
+              <wp:align>center</wp:align>
             </wp:positionH>
             <wp:positionV relativeFrom="paragraph">
-              <wp:posOffset>219075</wp:posOffset>
+              <wp:posOffset>228600</wp:posOffset>
             </wp:positionV>
             <wp:extent cx="2495550" cy="2495550"/>
             <wp:effectExtent l="0" t="0" r="0" b="0"/>
@@ -290,56 +291,26 @@
           <w:sz w:val="32"/>
           <w:szCs w:val="24"/>
         </w:rPr>
-        <w:t xml:space="preserve">Ricardo Jair Orozco </w:t>
-      </w:r>
-      <w:proofErr w:type="spellStart"/>
-      <w:r>
+        <w:t>Ricardo Jair Orozco Alvarez</w:t>
+      </w:r>
+    </w:p>
+    <w:p>
+      <w:pPr>
+        <w:jc w:val="center"/>
         <w:rPr>
           <w:rFonts w:ascii="Arial" w:hAnsi="Arial" w:cs="Arial"/>
           <w:sz w:val="32"/>
           <w:szCs w:val="24"/>
         </w:rPr>
-        <w:t>Alvarez</w:t>
-      </w:r>
-      <w:proofErr w:type="spellEnd"/>
-    </w:p>
-    <w:p>
-      <w:pPr>
-        <w:jc w:val="center"/>
+      </w:pPr>
+      <w:r>
         <w:rPr>
           <w:rFonts w:ascii="Arial" w:hAnsi="Arial" w:cs="Arial"/>
           <w:sz w:val="32"/>
           <w:szCs w:val="24"/>
         </w:rPr>
-      </w:pPr>
-      <w:proofErr w:type="spellStart"/>
-      <w:r>
-        <w:rPr>
-          <w:rFonts w:ascii="Arial" w:hAnsi="Arial" w:cs="Arial"/>
-          <w:sz w:val="32"/>
-          <w:szCs w:val="24"/>
-        </w:rPr>
-        <w:t>Jose</w:t>
-      </w:r>
-      <w:proofErr w:type="spellEnd"/>
-      <w:r>
-        <w:rPr>
-          <w:rFonts w:ascii="Arial" w:hAnsi="Arial" w:cs="Arial"/>
-          <w:sz w:val="32"/>
-          <w:szCs w:val="24"/>
-        </w:rPr>
-        <w:t xml:space="preserve"> Luis Serna </w:t>
-      </w:r>
-      <w:proofErr w:type="spellStart"/>
-      <w:r>
-        <w:rPr>
-          <w:rFonts w:ascii="Arial" w:hAnsi="Arial" w:cs="Arial"/>
-          <w:sz w:val="32"/>
-          <w:szCs w:val="24"/>
-        </w:rPr>
-        <w:t>Serna</w:t>
-      </w:r>
-      <w:proofErr w:type="spellEnd"/>
+        <w:t>Jose Luis Serna Serna</w:t>
+      </w:r>
     </w:p>
     <w:p>
       <w:pPr>
@@ -431,6 +402,7 @@
         </w:rPr>
       </w:pPr>
       <w:r>
+        <w:lastRenderedPageBreak/>
         <w:t xml:space="preserve"> </w:t>
       </w:r>
       <w:r>
@@ -736,25 +708,7 @@
           <w:sz w:val="24"/>
           <w:szCs w:val="24"/>
         </w:rPr>
-        <w:t xml:space="preserve">Después puse mi comentario haciendo referencia al </w:t>
-      </w:r>
-      <w:proofErr w:type="spellStart"/>
-      <w:r>
-        <w:rPr>
-          <w:rFonts w:ascii="Arial" w:hAnsi="Arial" w:cs="Arial"/>
-          <w:sz w:val="24"/>
-          <w:szCs w:val="24"/>
-        </w:rPr>
-        <w:t>issue</w:t>
-      </w:r>
-      <w:proofErr w:type="spellEnd"/>
-      <w:r>
-        <w:rPr>
-          <w:rFonts w:ascii="Arial" w:hAnsi="Arial" w:cs="Arial"/>
-          <w:sz w:val="24"/>
-          <w:szCs w:val="24"/>
-        </w:rPr>
-        <w:t xml:space="preserve"> que me toco realizar y creando una rama nueva para no perjudicar el trabajo de los demás.</w:t>
+        <w:t>Después puse mi comentario haciendo referencia al issue que me toco realizar y creando una rama nueva para no perjudicar el trabajo de los demás.</w:t>
       </w:r>
     </w:p>
     <w:p>
@@ -943,13 +897,946 @@
         </w:rPr>
       </w:pPr>
     </w:p>
+    <w:p>
+      <w:pPr>
+        <w:jc w:val="both"/>
+        <w:rPr>
+          <w:rFonts w:ascii="Arial" w:hAnsi="Arial" w:cs="Arial"/>
+          <w:sz w:val="24"/>
+          <w:szCs w:val="24"/>
+        </w:rPr>
+      </w:pPr>
+    </w:p>
+    <w:p>
+      <w:pPr>
+        <w:jc w:val="both"/>
+        <w:rPr>
+          <w:rFonts w:ascii="Arial" w:hAnsi="Arial" w:cs="Arial"/>
+          <w:sz w:val="24"/>
+          <w:szCs w:val="24"/>
+        </w:rPr>
+      </w:pPr>
+    </w:p>
+    <w:p>
+      <w:pPr>
+        <w:jc w:val="both"/>
+        <w:rPr>
+          <w:rFonts w:ascii="Arial" w:hAnsi="Arial" w:cs="Arial"/>
+          <w:sz w:val="24"/>
+          <w:szCs w:val="24"/>
+        </w:rPr>
+      </w:pPr>
+    </w:p>
+    <w:p>
+      <w:pPr>
+        <w:jc w:val="both"/>
+        <w:rPr>
+          <w:rFonts w:ascii="Arial" w:hAnsi="Arial" w:cs="Arial"/>
+          <w:sz w:val="24"/>
+          <w:szCs w:val="24"/>
+        </w:rPr>
+      </w:pPr>
+    </w:p>
+    <w:p>
+      <w:pPr>
+        <w:jc w:val="both"/>
+        <w:rPr>
+          <w:rFonts w:ascii="Arial" w:hAnsi="Arial" w:cs="Arial"/>
+          <w:sz w:val="24"/>
+          <w:szCs w:val="24"/>
+        </w:rPr>
+      </w:pPr>
+    </w:p>
+    <w:p>
+      <w:pPr>
+        <w:jc w:val="both"/>
+        <w:rPr>
+          <w:rFonts w:ascii="Arial" w:hAnsi="Arial" w:cs="Arial"/>
+          <w:sz w:val="24"/>
+          <w:szCs w:val="24"/>
+        </w:rPr>
+      </w:pPr>
+    </w:p>
+    <w:p>
+      <w:pPr>
+        <w:jc w:val="both"/>
+        <w:rPr>
+          <w:rFonts w:ascii="Arial" w:hAnsi="Arial" w:cs="Arial"/>
+          <w:sz w:val="24"/>
+          <w:szCs w:val="24"/>
+        </w:rPr>
+      </w:pPr>
+      <w:r>
+        <w:rPr>
+          <w:rFonts w:ascii="Arial" w:hAnsi="Arial" w:cs="Arial"/>
+          <w:sz w:val="24"/>
+          <w:szCs w:val="24"/>
+        </w:rPr>
+        <w:lastRenderedPageBreak/>
+        <w:t>A mi (Jose Luis Serna Serna) me fueron asignadas esas issues.</w:t>
+      </w:r>
+    </w:p>
+    <w:p>
+      <w:pPr>
+        <w:jc w:val="both"/>
+        <w:rPr>
+          <w:rFonts w:ascii="Arial" w:hAnsi="Arial" w:cs="Arial"/>
+          <w:sz w:val="24"/>
+          <w:szCs w:val="24"/>
+        </w:rPr>
+      </w:pPr>
+      <w:r>
+        <w:rPr>
+          <w:rFonts w:ascii="Arial" w:hAnsi="Arial" w:cs="Arial"/>
+          <w:noProof/>
+          <w:sz w:val="24"/>
+          <w:szCs w:val="24"/>
+        </w:rPr>
+        <w:drawing>
+          <wp:inline distT="0" distB="0" distL="0" distR="0" wp14:anchorId="2E1B7947" wp14:editId="2E74B7E1">
+            <wp:extent cx="6381750" cy="3166545"/>
+            <wp:effectExtent l="0" t="0" r="0" b="0"/>
+            <wp:docPr id="9" name="Imagen 9" descr="Interfaz de usuario gráfica, Aplicación&#10;&#10;Descripción generada automáticamente"/>
+            <wp:cNvGraphicFramePr>
+              <a:graphicFrameLocks xmlns:a="http://schemas.openxmlformats.org/drawingml/2006/main" noChangeAspect="1"/>
+            </wp:cNvGraphicFramePr>
+            <a:graphic xmlns:a="http://schemas.openxmlformats.org/drawingml/2006/main">
+              <a:graphicData uri="http://schemas.openxmlformats.org/drawingml/2006/picture">
+                <pic:pic xmlns:pic="http://schemas.openxmlformats.org/drawingml/2006/picture">
+                  <pic:nvPicPr>
+                    <pic:cNvPr id="9" name="captura 1.png"/>
+                    <pic:cNvPicPr/>
+                  </pic:nvPicPr>
+                  <pic:blipFill>
+                    <a:blip r:embed="rId16">
+                      <a:extLst>
+                        <a:ext uri="{28A0092B-C50C-407E-A947-70E740481C1C}">
+                          <a14:useLocalDpi xmlns:a14="http://schemas.microsoft.com/office/drawing/2010/main" val="0"/>
+                        </a:ext>
+                      </a:extLst>
+                    </a:blip>
+                    <a:stretch>
+                      <a:fillRect/>
+                    </a:stretch>
+                  </pic:blipFill>
+                  <pic:spPr>
+                    <a:xfrm>
+                      <a:off x="0" y="0"/>
+                      <a:ext cx="6409864" cy="3180495"/>
+                    </a:xfrm>
+                    <a:prstGeom prst="rect">
+                      <a:avLst/>
+                    </a:prstGeom>
+                  </pic:spPr>
+                </pic:pic>
+              </a:graphicData>
+            </a:graphic>
+          </wp:inline>
+        </w:drawing>
+      </w:r>
+    </w:p>
+    <w:p>
+      <w:pPr>
+        <w:jc w:val="both"/>
+        <w:rPr>
+          <w:rFonts w:ascii="Arial" w:hAnsi="Arial" w:cs="Arial"/>
+          <w:sz w:val="24"/>
+          <w:szCs w:val="24"/>
+        </w:rPr>
+      </w:pPr>
+      <w:r>
+        <w:rPr>
+          <w:rFonts w:ascii="Arial" w:hAnsi="Arial" w:cs="Arial"/>
+          <w:noProof/>
+          <w:sz w:val="24"/>
+          <w:szCs w:val="24"/>
+        </w:rPr>
+        <w:drawing>
+          <wp:inline distT="0" distB="0" distL="0" distR="0" wp14:anchorId="05D1062A" wp14:editId="5D62CCF0">
+            <wp:extent cx="6465570" cy="3208020"/>
+            <wp:effectExtent l="0" t="0" r="0" b="0"/>
+            <wp:docPr id="10" name="Imagen 10" descr="Interfaz de usuario gráfica, Texto, Aplicación, Correo electrónico&#10;&#10;Descripción generada automáticamente"/>
+            <wp:cNvGraphicFramePr>
+              <a:graphicFrameLocks xmlns:a="http://schemas.openxmlformats.org/drawingml/2006/main" noChangeAspect="1"/>
+            </wp:cNvGraphicFramePr>
+            <a:graphic xmlns:a="http://schemas.openxmlformats.org/drawingml/2006/main">
+              <a:graphicData uri="http://schemas.openxmlformats.org/drawingml/2006/picture">
+                <pic:pic xmlns:pic="http://schemas.openxmlformats.org/drawingml/2006/picture">
+                  <pic:nvPicPr>
+                    <pic:cNvPr id="10" name="captura 2.png"/>
+                    <pic:cNvPicPr/>
+                  </pic:nvPicPr>
+                  <pic:blipFill>
+                    <a:blip r:embed="rId17">
+                      <a:extLst>
+                        <a:ext uri="{28A0092B-C50C-407E-A947-70E740481C1C}">
+                          <a14:useLocalDpi xmlns:a14="http://schemas.microsoft.com/office/drawing/2010/main" val="0"/>
+                        </a:ext>
+                      </a:extLst>
+                    </a:blip>
+                    <a:stretch>
+                      <a:fillRect/>
+                    </a:stretch>
+                  </pic:blipFill>
+                  <pic:spPr>
+                    <a:xfrm>
+                      <a:off x="0" y="0"/>
+                      <a:ext cx="6465570" cy="3208020"/>
+                    </a:xfrm>
+                    <a:prstGeom prst="rect">
+                      <a:avLst/>
+                    </a:prstGeom>
+                  </pic:spPr>
+                </pic:pic>
+              </a:graphicData>
+            </a:graphic>
+          </wp:inline>
+        </w:drawing>
+      </w:r>
+    </w:p>
+    <w:p>
+      <w:pPr>
+        <w:jc w:val="both"/>
+        <w:rPr>
+          <w:rFonts w:ascii="Arial" w:hAnsi="Arial" w:cs="Arial"/>
+          <w:sz w:val="24"/>
+          <w:szCs w:val="24"/>
+        </w:rPr>
+      </w:pPr>
+    </w:p>
+    <w:p>
+      <w:pPr>
+        <w:jc w:val="both"/>
+        <w:rPr>
+          <w:rFonts w:ascii="Arial" w:hAnsi="Arial" w:cs="Arial"/>
+          <w:sz w:val="24"/>
+          <w:szCs w:val="24"/>
+        </w:rPr>
+      </w:pPr>
+    </w:p>
+    <w:p>
+      <w:pPr>
+        <w:jc w:val="both"/>
+        <w:rPr>
+          <w:rFonts w:ascii="Arial" w:hAnsi="Arial" w:cs="Arial"/>
+          <w:sz w:val="24"/>
+          <w:szCs w:val="24"/>
+        </w:rPr>
+      </w:pPr>
+    </w:p>
+    <w:p>
+      <w:pPr>
+        <w:jc w:val="both"/>
+        <w:rPr>
+          <w:rFonts w:ascii="Arial" w:hAnsi="Arial" w:cs="Arial"/>
+          <w:sz w:val="24"/>
+          <w:szCs w:val="24"/>
+        </w:rPr>
+      </w:pPr>
+    </w:p>
+    <w:p>
+      <w:pPr>
+        <w:jc w:val="both"/>
+        <w:rPr>
+          <w:rFonts w:ascii="Arial" w:hAnsi="Arial" w:cs="Arial"/>
+          <w:sz w:val="24"/>
+          <w:szCs w:val="24"/>
+        </w:rPr>
+      </w:pPr>
+    </w:p>
+    <w:p>
+      <w:pPr>
+        <w:jc w:val="both"/>
+        <w:rPr>
+          <w:rFonts w:ascii="Arial" w:hAnsi="Arial" w:cs="Arial"/>
+          <w:sz w:val="24"/>
+          <w:szCs w:val="24"/>
+        </w:rPr>
+      </w:pPr>
+    </w:p>
+    <w:p>
+      <w:pPr>
+        <w:jc w:val="both"/>
+        <w:rPr>
+          <w:rFonts w:ascii="Arial" w:hAnsi="Arial" w:cs="Arial"/>
+          <w:sz w:val="24"/>
+          <w:szCs w:val="24"/>
+        </w:rPr>
+      </w:pPr>
+    </w:p>
+    <w:p>
+      <w:pPr>
+        <w:jc w:val="both"/>
+        <w:rPr>
+          <w:rFonts w:ascii="Arial" w:hAnsi="Arial" w:cs="Arial"/>
+          <w:sz w:val="24"/>
+          <w:szCs w:val="24"/>
+        </w:rPr>
+      </w:pPr>
+    </w:p>
+    <w:p>
+      <w:pPr>
+        <w:jc w:val="both"/>
+        <w:rPr>
+          <w:rFonts w:ascii="Arial" w:hAnsi="Arial" w:cs="Arial"/>
+          <w:sz w:val="24"/>
+          <w:szCs w:val="24"/>
+        </w:rPr>
+      </w:pPr>
+    </w:p>
+    <w:p>
+      <w:pPr>
+        <w:jc w:val="both"/>
+        <w:rPr>
+          <w:rFonts w:ascii="Arial" w:hAnsi="Arial" w:cs="Arial"/>
+          <w:sz w:val="24"/>
+          <w:szCs w:val="24"/>
+        </w:rPr>
+      </w:pPr>
+      <w:r>
+        <w:rPr>
+          <w:rFonts w:ascii="Arial" w:hAnsi="Arial" w:cs="Arial"/>
+          <w:sz w:val="24"/>
+          <w:szCs w:val="24"/>
+        </w:rPr>
+        <w:lastRenderedPageBreak/>
+        <w:t>Realicé las modificaciones necesarias respecto a esa issue y subo hago un commit de los cambios pero en otra rama diferente a la máster para después hacer el pull request.</w:t>
+      </w:r>
+    </w:p>
+    <w:p>
+      <w:pPr>
+        <w:jc w:val="both"/>
+        <w:rPr>
+          <w:rFonts w:ascii="Arial" w:hAnsi="Arial" w:cs="Arial"/>
+          <w:sz w:val="24"/>
+          <w:szCs w:val="24"/>
+        </w:rPr>
+      </w:pPr>
+      <w:r>
+        <w:rPr>
+          <w:rFonts w:ascii="Arial" w:hAnsi="Arial" w:cs="Arial"/>
+          <w:noProof/>
+          <w:sz w:val="24"/>
+          <w:szCs w:val="24"/>
+        </w:rPr>
+        <w:drawing>
+          <wp:inline distT="0" distB="0" distL="0" distR="0" wp14:anchorId="71244732" wp14:editId="5F73FB1C">
+            <wp:extent cx="6465570" cy="3208020"/>
+            <wp:effectExtent l="0" t="0" r="0" b="0"/>
+            <wp:docPr id="11" name="Imagen 11" descr="Interfaz de usuario gráfica, Aplicación&#10;&#10;Descripción generada automáticamente"/>
+            <wp:cNvGraphicFramePr>
+              <a:graphicFrameLocks xmlns:a="http://schemas.openxmlformats.org/drawingml/2006/main" noChangeAspect="1"/>
+            </wp:cNvGraphicFramePr>
+            <a:graphic xmlns:a="http://schemas.openxmlformats.org/drawingml/2006/main">
+              <a:graphicData uri="http://schemas.openxmlformats.org/drawingml/2006/picture">
+                <pic:pic xmlns:pic="http://schemas.openxmlformats.org/drawingml/2006/picture">
+                  <pic:nvPicPr>
+                    <pic:cNvPr id="11" name="captura 3.png"/>
+                    <pic:cNvPicPr/>
+                  </pic:nvPicPr>
+                  <pic:blipFill>
+                    <a:blip r:embed="rId18">
+                      <a:extLst>
+                        <a:ext uri="{28A0092B-C50C-407E-A947-70E740481C1C}">
+                          <a14:useLocalDpi xmlns:a14="http://schemas.microsoft.com/office/drawing/2010/main" val="0"/>
+                        </a:ext>
+                      </a:extLst>
+                    </a:blip>
+                    <a:stretch>
+                      <a:fillRect/>
+                    </a:stretch>
+                  </pic:blipFill>
+                  <pic:spPr>
+                    <a:xfrm>
+                      <a:off x="0" y="0"/>
+                      <a:ext cx="6465570" cy="3208020"/>
+                    </a:xfrm>
+                    <a:prstGeom prst="rect">
+                      <a:avLst/>
+                    </a:prstGeom>
+                  </pic:spPr>
+                </pic:pic>
+              </a:graphicData>
+            </a:graphic>
+          </wp:inline>
+        </w:drawing>
+      </w:r>
+    </w:p>
+    <w:p>
+      <w:pPr>
+        <w:jc w:val="both"/>
+        <w:rPr>
+          <w:rFonts w:ascii="Arial" w:hAnsi="Arial" w:cs="Arial"/>
+          <w:noProof/>
+          <w:sz w:val="24"/>
+          <w:szCs w:val="24"/>
+        </w:rPr>
+      </w:pPr>
+      <w:r>
+        <w:rPr>
+          <w:rFonts w:ascii="Arial" w:hAnsi="Arial" w:cs="Arial"/>
+          <w:noProof/>
+          <w:sz w:val="24"/>
+          <w:szCs w:val="24"/>
+        </w:rPr>
+        <w:drawing>
+          <wp:inline distT="0" distB="0" distL="0" distR="0" wp14:anchorId="09FF5FE1" wp14:editId="35F106C5">
+            <wp:extent cx="6465570" cy="3208020"/>
+            <wp:effectExtent l="0" t="0" r="0" b="0"/>
+            <wp:docPr id="12" name="Imagen 12" descr="Interfaz de usuario gráfica, Texto, Aplicación, Correo electrónico&#10;&#10;Descripción generada automáticamente"/>
+            <wp:cNvGraphicFramePr>
+              <a:graphicFrameLocks xmlns:a="http://schemas.openxmlformats.org/drawingml/2006/main" noChangeAspect="1"/>
+            </wp:cNvGraphicFramePr>
+            <a:graphic xmlns:a="http://schemas.openxmlformats.org/drawingml/2006/main">
+              <a:graphicData uri="http://schemas.openxmlformats.org/drawingml/2006/picture">
+                <pic:pic xmlns:pic="http://schemas.openxmlformats.org/drawingml/2006/picture">
+                  <pic:nvPicPr>
+                    <pic:cNvPr id="12" name="captura 4.png"/>
+                    <pic:cNvPicPr/>
+                  </pic:nvPicPr>
+                  <pic:blipFill>
+                    <a:blip r:embed="rId19">
+                      <a:extLst>
+                        <a:ext uri="{28A0092B-C50C-407E-A947-70E740481C1C}">
+                          <a14:useLocalDpi xmlns:a14="http://schemas.microsoft.com/office/drawing/2010/main" val="0"/>
+                        </a:ext>
+                      </a:extLst>
+                    </a:blip>
+                    <a:stretch>
+                      <a:fillRect/>
+                    </a:stretch>
+                  </pic:blipFill>
+                  <pic:spPr>
+                    <a:xfrm>
+                      <a:off x="0" y="0"/>
+                      <a:ext cx="6465570" cy="3208020"/>
+                    </a:xfrm>
+                    <a:prstGeom prst="rect">
+                      <a:avLst/>
+                    </a:prstGeom>
+                  </pic:spPr>
+                </pic:pic>
+              </a:graphicData>
+            </a:graphic>
+          </wp:inline>
+        </w:drawing>
+      </w:r>
+    </w:p>
+    <w:p>
+      <w:pPr>
+        <w:rPr>
+          <w:rFonts w:ascii="Arial" w:hAnsi="Arial" w:cs="Arial"/>
+          <w:noProof/>
+          <w:sz w:val="24"/>
+          <w:szCs w:val="24"/>
+        </w:rPr>
+      </w:pPr>
+    </w:p>
+    <w:p>
+      <w:pPr>
+        <w:tabs>
+          <w:tab w:val="left" w:pos="1500"/>
+        </w:tabs>
+        <w:rPr>
+          <w:rFonts w:ascii="Arial" w:hAnsi="Arial" w:cs="Arial"/>
+          <w:sz w:val="24"/>
+          <w:szCs w:val="24"/>
+        </w:rPr>
+      </w:pPr>
+      <w:r>
+        <w:rPr>
+          <w:rFonts w:ascii="Arial" w:hAnsi="Arial" w:cs="Arial"/>
+          <w:sz w:val="24"/>
+          <w:szCs w:val="24"/>
+        </w:rPr>
+        <w:tab/>
+      </w:r>
+    </w:p>
+    <w:p>
+      <w:pPr>
+        <w:tabs>
+          <w:tab w:val="left" w:pos="1500"/>
+        </w:tabs>
+        <w:rPr>
+          <w:rFonts w:ascii="Arial" w:hAnsi="Arial" w:cs="Arial"/>
+          <w:sz w:val="24"/>
+          <w:szCs w:val="24"/>
+        </w:rPr>
+      </w:pPr>
+    </w:p>
+    <w:p>
+      <w:pPr>
+        <w:tabs>
+          <w:tab w:val="left" w:pos="1500"/>
+        </w:tabs>
+        <w:rPr>
+          <w:rFonts w:ascii="Arial" w:hAnsi="Arial" w:cs="Arial"/>
+          <w:sz w:val="24"/>
+          <w:szCs w:val="24"/>
+        </w:rPr>
+      </w:pPr>
+    </w:p>
+    <w:p>
+      <w:pPr>
+        <w:tabs>
+          <w:tab w:val="left" w:pos="1500"/>
+        </w:tabs>
+        <w:rPr>
+          <w:rFonts w:ascii="Arial" w:hAnsi="Arial" w:cs="Arial"/>
+          <w:sz w:val="24"/>
+          <w:szCs w:val="24"/>
+        </w:rPr>
+      </w:pPr>
+    </w:p>
+    <w:p>
+      <w:pPr>
+        <w:tabs>
+          <w:tab w:val="left" w:pos="1500"/>
+        </w:tabs>
+        <w:rPr>
+          <w:rFonts w:ascii="Arial" w:hAnsi="Arial" w:cs="Arial"/>
+          <w:sz w:val="24"/>
+          <w:szCs w:val="24"/>
+        </w:rPr>
+      </w:pPr>
+    </w:p>
+    <w:p>
+      <w:pPr>
+        <w:tabs>
+          <w:tab w:val="left" w:pos="1500"/>
+        </w:tabs>
+        <w:rPr>
+          <w:rFonts w:ascii="Arial" w:hAnsi="Arial" w:cs="Arial"/>
+          <w:sz w:val="24"/>
+          <w:szCs w:val="24"/>
+        </w:rPr>
+      </w:pPr>
+    </w:p>
+    <w:p>
+      <w:pPr>
+        <w:tabs>
+          <w:tab w:val="left" w:pos="1500"/>
+        </w:tabs>
+        <w:rPr>
+          <w:rFonts w:ascii="Arial" w:hAnsi="Arial" w:cs="Arial"/>
+          <w:sz w:val="24"/>
+          <w:szCs w:val="24"/>
+        </w:rPr>
+      </w:pPr>
+      <w:r>
+        <w:rPr>
+          <w:rFonts w:ascii="Arial" w:hAnsi="Arial" w:cs="Arial"/>
+          <w:noProof/>
+          <w:sz w:val="24"/>
+          <w:szCs w:val="24"/>
+        </w:rPr>
+        <w:lastRenderedPageBreak/>
+        <w:drawing>
+          <wp:inline distT="0" distB="0" distL="0" distR="0" wp14:anchorId="306BDF2B" wp14:editId="64B3BE5B">
+            <wp:extent cx="6465570" cy="3208020"/>
+            <wp:effectExtent l="0" t="0" r="0" b="0"/>
+            <wp:docPr id="13" name="Imagen 13" descr="Interfaz de usuario gráfica, Texto, Aplicación, Correo electrónico&#10;&#10;Descripción generada automáticamente"/>
+            <wp:cNvGraphicFramePr>
+              <a:graphicFrameLocks xmlns:a="http://schemas.openxmlformats.org/drawingml/2006/main" noChangeAspect="1"/>
+            </wp:cNvGraphicFramePr>
+            <a:graphic xmlns:a="http://schemas.openxmlformats.org/drawingml/2006/main">
+              <a:graphicData uri="http://schemas.openxmlformats.org/drawingml/2006/picture">
+                <pic:pic xmlns:pic="http://schemas.openxmlformats.org/drawingml/2006/picture">
+                  <pic:nvPicPr>
+                    <pic:cNvPr id="13" name="captura 5.png"/>
+                    <pic:cNvPicPr/>
+                  </pic:nvPicPr>
+                  <pic:blipFill>
+                    <a:blip r:embed="rId20">
+                      <a:extLst>
+                        <a:ext uri="{28A0092B-C50C-407E-A947-70E740481C1C}">
+                          <a14:useLocalDpi xmlns:a14="http://schemas.microsoft.com/office/drawing/2010/main" val="0"/>
+                        </a:ext>
+                      </a:extLst>
+                    </a:blip>
+                    <a:stretch>
+                      <a:fillRect/>
+                    </a:stretch>
+                  </pic:blipFill>
+                  <pic:spPr>
+                    <a:xfrm>
+                      <a:off x="0" y="0"/>
+                      <a:ext cx="6465570" cy="3208020"/>
+                    </a:xfrm>
+                    <a:prstGeom prst="rect">
+                      <a:avLst/>
+                    </a:prstGeom>
+                  </pic:spPr>
+                </pic:pic>
+              </a:graphicData>
+            </a:graphic>
+          </wp:inline>
+        </w:drawing>
+      </w:r>
+    </w:p>
+    <w:p>
+      <w:pPr>
+        <w:tabs>
+          <w:tab w:val="left" w:pos="1500"/>
+        </w:tabs>
+        <w:rPr>
+          <w:rFonts w:ascii="Arial" w:hAnsi="Arial" w:cs="Arial"/>
+          <w:sz w:val="24"/>
+          <w:szCs w:val="24"/>
+        </w:rPr>
+      </w:pPr>
+      <w:r>
+        <w:rPr>
+          <w:rFonts w:ascii="Arial" w:hAnsi="Arial" w:cs="Arial"/>
+          <w:noProof/>
+          <w:sz w:val="24"/>
+          <w:szCs w:val="24"/>
+        </w:rPr>
+        <w:drawing>
+          <wp:inline distT="0" distB="0" distL="0" distR="0" wp14:anchorId="19C919CD" wp14:editId="101D8AC6">
+            <wp:extent cx="6465570" cy="3208020"/>
+            <wp:effectExtent l="0" t="0" r="0" b="0"/>
+            <wp:docPr id="14" name="Imagen 14" descr="Interfaz de usuario gráfica, Texto, Aplicación, Correo electrónico&#10;&#10;Descripción generada automáticamente"/>
+            <wp:cNvGraphicFramePr>
+              <a:graphicFrameLocks xmlns:a="http://schemas.openxmlformats.org/drawingml/2006/main" noChangeAspect="1"/>
+            </wp:cNvGraphicFramePr>
+            <a:graphic xmlns:a="http://schemas.openxmlformats.org/drawingml/2006/main">
+              <a:graphicData uri="http://schemas.openxmlformats.org/drawingml/2006/picture">
+                <pic:pic xmlns:pic="http://schemas.openxmlformats.org/drawingml/2006/picture">
+                  <pic:nvPicPr>
+                    <pic:cNvPr id="14" name="captura 6.png"/>
+                    <pic:cNvPicPr/>
+                  </pic:nvPicPr>
+                  <pic:blipFill>
+                    <a:blip r:embed="rId21">
+                      <a:extLst>
+                        <a:ext uri="{28A0092B-C50C-407E-A947-70E740481C1C}">
+                          <a14:useLocalDpi xmlns:a14="http://schemas.microsoft.com/office/drawing/2010/main" val="0"/>
+                        </a:ext>
+                      </a:extLst>
+                    </a:blip>
+                    <a:stretch>
+                      <a:fillRect/>
+                    </a:stretch>
+                  </pic:blipFill>
+                  <pic:spPr>
+                    <a:xfrm>
+                      <a:off x="0" y="0"/>
+                      <a:ext cx="6465570" cy="3208020"/>
+                    </a:xfrm>
+                    <a:prstGeom prst="rect">
+                      <a:avLst/>
+                    </a:prstGeom>
+                  </pic:spPr>
+                </pic:pic>
+              </a:graphicData>
+            </a:graphic>
+          </wp:inline>
+        </w:drawing>
+      </w:r>
+    </w:p>
+    <w:p>
+      <w:pPr>
+        <w:tabs>
+          <w:tab w:val="left" w:pos="1500"/>
+        </w:tabs>
+        <w:rPr>
+          <w:rFonts w:ascii="Arial" w:hAnsi="Arial" w:cs="Arial"/>
+          <w:sz w:val="24"/>
+          <w:szCs w:val="24"/>
+        </w:rPr>
+      </w:pPr>
+    </w:p>
+    <w:p>
+      <w:pPr>
+        <w:tabs>
+          <w:tab w:val="left" w:pos="1500"/>
+        </w:tabs>
+        <w:rPr>
+          <w:rFonts w:ascii="Arial" w:hAnsi="Arial" w:cs="Arial"/>
+          <w:sz w:val="24"/>
+          <w:szCs w:val="24"/>
+        </w:rPr>
+      </w:pPr>
+    </w:p>
+    <w:p>
+      <w:pPr>
+        <w:tabs>
+          <w:tab w:val="left" w:pos="1500"/>
+        </w:tabs>
+        <w:rPr>
+          <w:rFonts w:ascii="Arial" w:hAnsi="Arial" w:cs="Arial"/>
+          <w:sz w:val="24"/>
+          <w:szCs w:val="24"/>
+        </w:rPr>
+      </w:pPr>
+    </w:p>
+    <w:p>
+      <w:pPr>
+        <w:tabs>
+          <w:tab w:val="left" w:pos="1500"/>
+        </w:tabs>
+        <w:rPr>
+          <w:rFonts w:ascii="Arial" w:hAnsi="Arial" w:cs="Arial"/>
+          <w:sz w:val="24"/>
+          <w:szCs w:val="24"/>
+        </w:rPr>
+      </w:pPr>
+    </w:p>
+    <w:p>
+      <w:pPr>
+        <w:tabs>
+          <w:tab w:val="left" w:pos="1500"/>
+        </w:tabs>
+        <w:rPr>
+          <w:rFonts w:ascii="Arial" w:hAnsi="Arial" w:cs="Arial"/>
+          <w:sz w:val="24"/>
+          <w:szCs w:val="24"/>
+        </w:rPr>
+      </w:pPr>
+    </w:p>
+    <w:p>
+      <w:pPr>
+        <w:tabs>
+          <w:tab w:val="left" w:pos="1500"/>
+        </w:tabs>
+        <w:rPr>
+          <w:rFonts w:ascii="Arial" w:hAnsi="Arial" w:cs="Arial"/>
+          <w:sz w:val="24"/>
+          <w:szCs w:val="24"/>
+        </w:rPr>
+      </w:pPr>
+    </w:p>
+    <w:p>
+      <w:pPr>
+        <w:tabs>
+          <w:tab w:val="left" w:pos="1500"/>
+        </w:tabs>
+        <w:rPr>
+          <w:rFonts w:ascii="Arial" w:hAnsi="Arial" w:cs="Arial"/>
+          <w:sz w:val="24"/>
+          <w:szCs w:val="24"/>
+        </w:rPr>
+      </w:pPr>
+    </w:p>
+    <w:p>
+      <w:pPr>
+        <w:tabs>
+          <w:tab w:val="left" w:pos="1500"/>
+        </w:tabs>
+        <w:rPr>
+          <w:rFonts w:ascii="Arial" w:hAnsi="Arial" w:cs="Arial"/>
+          <w:sz w:val="24"/>
+          <w:szCs w:val="24"/>
+        </w:rPr>
+      </w:pPr>
+    </w:p>
+    <w:p>
+      <w:pPr>
+        <w:tabs>
+          <w:tab w:val="left" w:pos="1500"/>
+        </w:tabs>
+        <w:rPr>
+          <w:rFonts w:ascii="Arial" w:hAnsi="Arial" w:cs="Arial"/>
+          <w:sz w:val="24"/>
+          <w:szCs w:val="24"/>
+        </w:rPr>
+      </w:pPr>
+    </w:p>
+    <w:p>
+      <w:pPr>
+        <w:tabs>
+          <w:tab w:val="left" w:pos="1500"/>
+        </w:tabs>
+        <w:rPr>
+          <w:rFonts w:ascii="Arial" w:hAnsi="Arial" w:cs="Arial"/>
+          <w:sz w:val="24"/>
+          <w:szCs w:val="24"/>
+        </w:rPr>
+      </w:pPr>
+    </w:p>
+    <w:p>
+      <w:pPr>
+        <w:tabs>
+          <w:tab w:val="left" w:pos="1500"/>
+        </w:tabs>
+        <w:rPr>
+          <w:rFonts w:ascii="Arial" w:hAnsi="Arial" w:cs="Arial"/>
+          <w:sz w:val="24"/>
+          <w:szCs w:val="24"/>
+        </w:rPr>
+      </w:pPr>
+      <w:r>
+        <w:rPr>
+          <w:rFonts w:ascii="Arial" w:hAnsi="Arial" w:cs="Arial"/>
+          <w:sz w:val="24"/>
+          <w:szCs w:val="24"/>
+        </w:rPr>
+        <w:lastRenderedPageBreak/>
+        <w:t>Cierro el issue para indicar que ya lo terminé.</w:t>
+      </w:r>
+    </w:p>
+    <w:p>
+      <w:pPr>
+        <w:tabs>
+          <w:tab w:val="left" w:pos="1500"/>
+        </w:tabs>
+        <w:rPr>
+          <w:rFonts w:ascii="Arial" w:hAnsi="Arial" w:cs="Arial"/>
+          <w:noProof/>
+          <w:sz w:val="24"/>
+          <w:szCs w:val="24"/>
+        </w:rPr>
+      </w:pPr>
+      <w:r>
+        <w:rPr>
+          <w:rFonts w:ascii="Arial" w:hAnsi="Arial" w:cs="Arial"/>
+          <w:noProof/>
+          <w:sz w:val="24"/>
+          <w:szCs w:val="24"/>
+        </w:rPr>
+        <w:drawing>
+          <wp:inline distT="0" distB="0" distL="0" distR="0" wp14:anchorId="43CA18A7" wp14:editId="27C4378A">
+            <wp:extent cx="6465570" cy="3208020"/>
+            <wp:effectExtent l="0" t="0" r="0" b="0"/>
+            <wp:docPr id="15" name="Imagen 15" descr="Interfaz de usuario gráfica, Texto, Aplicación, Correo electrónico&#10;&#10;Descripción generada automáticamente"/>
+            <wp:cNvGraphicFramePr>
+              <a:graphicFrameLocks xmlns:a="http://schemas.openxmlformats.org/drawingml/2006/main" noChangeAspect="1"/>
+            </wp:cNvGraphicFramePr>
+            <a:graphic xmlns:a="http://schemas.openxmlformats.org/drawingml/2006/main">
+              <a:graphicData uri="http://schemas.openxmlformats.org/drawingml/2006/picture">
+                <pic:pic xmlns:pic="http://schemas.openxmlformats.org/drawingml/2006/picture">
+                  <pic:nvPicPr>
+                    <pic:cNvPr id="15" name="captura 7.png"/>
+                    <pic:cNvPicPr/>
+                  </pic:nvPicPr>
+                  <pic:blipFill>
+                    <a:blip r:embed="rId22">
+                      <a:extLst>
+                        <a:ext uri="{28A0092B-C50C-407E-A947-70E740481C1C}">
+                          <a14:useLocalDpi xmlns:a14="http://schemas.microsoft.com/office/drawing/2010/main" val="0"/>
+                        </a:ext>
+                      </a:extLst>
+                    </a:blip>
+                    <a:stretch>
+                      <a:fillRect/>
+                    </a:stretch>
+                  </pic:blipFill>
+                  <pic:spPr>
+                    <a:xfrm>
+                      <a:off x="0" y="0"/>
+                      <a:ext cx="6465570" cy="3208020"/>
+                    </a:xfrm>
+                    <a:prstGeom prst="rect">
+                      <a:avLst/>
+                    </a:prstGeom>
+                  </pic:spPr>
+                </pic:pic>
+              </a:graphicData>
+            </a:graphic>
+          </wp:inline>
+        </w:drawing>
+      </w:r>
+    </w:p>
+    <w:p>
+      <w:pPr>
+        <w:tabs>
+          <w:tab w:val="left" w:pos="1500"/>
+        </w:tabs>
+        <w:rPr>
+          <w:rFonts w:ascii="Arial" w:hAnsi="Arial" w:cs="Arial"/>
+          <w:noProof/>
+          <w:sz w:val="24"/>
+          <w:szCs w:val="24"/>
+        </w:rPr>
+      </w:pPr>
+      <w:r>
+        <w:rPr>
+          <w:rFonts w:ascii="Arial" w:hAnsi="Arial" w:cs="Arial"/>
+          <w:noProof/>
+          <w:sz w:val="24"/>
+          <w:szCs w:val="24"/>
+        </w:rPr>
+        <w:t>Ya solo es esperar que mi pull request sea aprobado para el merge con la rama master.</w:t>
+      </w:r>
+      <w:bookmarkStart w:id="1" w:name="_GoBack"/>
+      <w:bookmarkEnd w:id="1"/>
+    </w:p>
+    <w:p>
+      <w:pPr>
+        <w:rPr>
+          <w:rFonts w:ascii="Arial" w:hAnsi="Arial" w:cs="Arial"/>
+          <w:noProof/>
+          <w:sz w:val="24"/>
+          <w:szCs w:val="24"/>
+        </w:rPr>
+      </w:pPr>
+    </w:p>
+    <w:p>
+      <w:pPr>
+        <w:rPr>
+          <w:rFonts w:ascii="Arial" w:hAnsi="Arial" w:cs="Arial"/>
+          <w:sz w:val="24"/>
+          <w:szCs w:val="24"/>
+        </w:rPr>
+      </w:pPr>
+      <w:r>
+        <w:rPr>
+          <w:rFonts w:ascii="Arial" w:hAnsi="Arial" w:cs="Arial"/>
+          <w:noProof/>
+          <w:sz w:val="24"/>
+          <w:szCs w:val="24"/>
+        </w:rPr>
+        <w:drawing>
+          <wp:inline distT="0" distB="0" distL="0" distR="0" wp14:anchorId="0F58CCC3" wp14:editId="293D8E7E">
+            <wp:extent cx="6465570" cy="3208020"/>
+            <wp:effectExtent l="0" t="0" r="0" b="0"/>
+            <wp:docPr id="16" name="Imagen 16" descr="Interfaz de usuario gráfica, Texto, Aplicación, Correo electrónico&#10;&#10;Descripción generada automáticamente"/>
+            <wp:cNvGraphicFramePr>
+              <a:graphicFrameLocks xmlns:a="http://schemas.openxmlformats.org/drawingml/2006/main" noChangeAspect="1"/>
+            </wp:cNvGraphicFramePr>
+            <a:graphic xmlns:a="http://schemas.openxmlformats.org/drawingml/2006/main">
+              <a:graphicData uri="http://schemas.openxmlformats.org/drawingml/2006/picture">
+                <pic:pic xmlns:pic="http://schemas.openxmlformats.org/drawingml/2006/picture">
+                  <pic:nvPicPr>
+                    <pic:cNvPr id="16" name="captura 8.png"/>
+                    <pic:cNvPicPr/>
+                  </pic:nvPicPr>
+                  <pic:blipFill>
+                    <a:blip r:embed="rId23">
+                      <a:extLst>
+                        <a:ext uri="{28A0092B-C50C-407E-A947-70E740481C1C}">
+                          <a14:useLocalDpi xmlns:a14="http://schemas.microsoft.com/office/drawing/2010/main" val="0"/>
+                        </a:ext>
+                      </a:extLst>
+                    </a:blip>
+                    <a:stretch>
+                      <a:fillRect/>
+                    </a:stretch>
+                  </pic:blipFill>
+                  <pic:spPr>
+                    <a:xfrm>
+                      <a:off x="0" y="0"/>
+                      <a:ext cx="6465570" cy="3208020"/>
+                    </a:xfrm>
+                    <a:prstGeom prst="rect">
+                      <a:avLst/>
+                    </a:prstGeom>
+                  </pic:spPr>
+                </pic:pic>
+              </a:graphicData>
+            </a:graphic>
+          </wp:inline>
+        </w:drawing>
+      </w:r>
+    </w:p>
     <w:sectPr>
-      <w:headerReference w:type="even" r:id="rId16"/>
-      <w:headerReference w:type="default" r:id="rId17"/>
-      <w:footerReference w:type="even" r:id="rId18"/>
-      <w:footerReference w:type="default" r:id="rId19"/>
+      <w:headerReference w:type="even" r:id="rId24"/>
+      <w:headerReference w:type="default" r:id="rId25"/>
+      <w:footerReference w:type="even" r:id="rId26"/>
+      <w:footerReference w:type="default" r:id="rId27"/>
       <w:pgSz w:w="11906" w:h="16838"/>
-      <w:pgMar w:top="1418" w:right="1134" w:bottom="1418" w:left="1701" w:header="709" w:footer="709" w:gutter="284"/>
+      <w:pgMar w:top="720" w:right="720" w:bottom="720" w:left="720" w:header="709" w:footer="709" w:gutter="284"/>
       <w:cols w:space="708"/>
       <w:docGrid w:linePitch="360"/>
     </w:sectPr>
@@ -958,7 +1845,7 @@
 </file>
 
 <file path=word/endnotes.xml><?xml version="1.0" encoding="utf-8"?>
-<w:endnotes xmlns:wpc="http://schemas.microsoft.com/office/word/2010/wordprocessingCanvas" xmlns:cx="http://schemas.microsoft.com/office/drawing/2014/chartex" xmlns:cx1="http://schemas.microsoft.com/office/drawing/2015/9/8/chartex" xmlns:cx2="http://schemas.microsoft.com/office/drawing/2015/10/21/chartex" xmlns:cx3="http://schemas.microsoft.com/office/drawing/2016/5/9/chartex" xmlns:cx4="http://schemas.microsoft.com/office/drawing/2016/5/10/chartex" xmlns:cx5="http://schemas.microsoft.com/office/drawing/2016/5/11/chartex" xmlns:cx6="http://schemas.microsoft.com/office/drawing/2016/5/12/chartex" xmlns:cx7="http://schemas.microsoft.com/office/drawing/2016/5/13/chartex" xmlns:cx8="http://schemas.microsoft.com/office/drawing/2016/5/14/chartex" xmlns:mc="http://schemas.openxmlformats.org/markup-compatibility/2006" xmlns:aink="http://schemas.microsoft.com/office/drawing/2016/ink" xmlns:am3d="http://schemas.microsoft.com/office/drawing/2017/model3d" xmlns:o="urn:schemas-microsoft-com:office:office" xmlns:r="http://schemas.openxmlformats.org/officeDocument/2006/relationships" xmlns:m="http://schemas.openxmlformats.org/officeDocument/2006/math" xmlns:v="urn:schemas-microsoft-com:vml" xmlns:wp14="http://schemas.microsoft.com/office/word/2010/wordprocessingDrawing" xmlns:wp="http://schemas.openxmlformats.org/drawingml/2006/wordprocessingDrawing" xmlns:w10="urn:schemas-microsoft-com:office:word" xmlns:w="http://schemas.openxmlformats.org/wordprocessingml/2006/main" xmlns:w14="http://schemas.microsoft.com/office/word/2010/wordml" xmlns:w15="http://schemas.microsoft.com/office/word/2012/wordml" xmlns:w16cex="http://schemas.microsoft.com/office/word/2018/wordml/cex" xmlns:w16cid="http://schemas.microsoft.com/office/word/2016/wordml/cid" xmlns:w16="http://schemas.microsoft.com/office/word/2018/wordml" xmlns:w16se="http://schemas.microsoft.com/office/word/2015/wordml/symex" xmlns:wpg="http://schemas.microsoft.com/office/word/2010/wordprocessingGroup" xmlns:wpi="http://schemas.microsoft.com/office/word/2010/wordprocessingInk" xmlns:wne="http://schemas.microsoft.com/office/word/2006/wordml" xmlns:wps="http://schemas.microsoft.com/office/word/2010/wordprocessingShape" mc:Ignorable="w14 w15 w16se w16cid w16 w16cex wp14">
+<w:endnotes xmlns:wpc="http://schemas.microsoft.com/office/word/2010/wordprocessingCanvas" xmlns:cx="http://schemas.microsoft.com/office/drawing/2014/chartex" xmlns:cx1="http://schemas.microsoft.com/office/drawing/2015/9/8/chartex" xmlns:cx2="http://schemas.microsoft.com/office/drawing/2015/10/21/chartex" xmlns:cx3="http://schemas.microsoft.com/office/drawing/2016/5/9/chartex" xmlns:cx4="http://schemas.microsoft.com/office/drawing/2016/5/10/chartex" xmlns:cx5="http://schemas.microsoft.com/office/drawing/2016/5/11/chartex" xmlns:cx6="http://schemas.microsoft.com/office/drawing/2016/5/12/chartex" xmlns:cx7="http://schemas.microsoft.com/office/drawing/2016/5/13/chartex" xmlns:cx8="http://schemas.microsoft.com/office/drawing/2016/5/14/chartex" xmlns:mc="http://schemas.openxmlformats.org/markup-compatibility/2006" xmlns:aink="http://schemas.microsoft.com/office/drawing/2016/ink" xmlns:am3d="http://schemas.microsoft.com/office/drawing/2017/model3d" xmlns:o="urn:schemas-microsoft-com:office:office" xmlns:r="http://schemas.openxmlformats.org/officeDocument/2006/relationships" xmlns:m="http://schemas.openxmlformats.org/officeDocument/2006/math" xmlns:v="urn:schemas-microsoft-com:vml" xmlns:wp14="http://schemas.microsoft.com/office/word/2010/wordprocessingDrawing" xmlns:wp="http://schemas.openxmlformats.org/drawingml/2006/wordprocessingDrawing" xmlns:w10="urn:schemas-microsoft-com:office:word" xmlns:w="http://schemas.openxmlformats.org/wordprocessingml/2006/main" xmlns:w14="http://schemas.microsoft.com/office/word/2010/wordml" xmlns:w15="http://schemas.microsoft.com/office/word/2012/wordml" xmlns:w16cid="http://schemas.microsoft.com/office/word/2016/wordml/cid" xmlns:w16se="http://schemas.microsoft.com/office/word/2015/wordml/symex" xmlns:wpg="http://schemas.microsoft.com/office/word/2010/wordprocessingGroup" xmlns:wpi="http://schemas.microsoft.com/office/word/2010/wordprocessingInk" xmlns:wne="http://schemas.microsoft.com/office/word/2006/wordml" xmlns:wps="http://schemas.microsoft.com/office/word/2010/wordprocessingShape" mc:Ignorable="w14 w15 w16se w16cid wp14">
   <w:endnote w:type="separator" w:id="-1">
     <w:p>
       <w:pPr>
@@ -983,7 +1870,7 @@
 </file>
 
 <file path=word/footer1.xml><?xml version="1.0" encoding="utf-8"?>
-<w:ftr xmlns:wpc="http://schemas.microsoft.com/office/word/2010/wordprocessingCanvas" xmlns:cx="http://schemas.microsoft.com/office/drawing/2014/chartex" xmlns:cx1="http://schemas.microsoft.com/office/drawing/2015/9/8/chartex" xmlns:cx2="http://schemas.microsoft.com/office/drawing/2015/10/21/chartex" xmlns:cx3="http://schemas.microsoft.com/office/drawing/2016/5/9/chartex" xmlns:cx4="http://schemas.microsoft.com/office/drawing/2016/5/10/chartex" xmlns:cx5="http://schemas.microsoft.com/office/drawing/2016/5/11/chartex" xmlns:cx6="http://schemas.microsoft.com/office/drawing/2016/5/12/chartex" xmlns:cx7="http://schemas.microsoft.com/office/drawing/2016/5/13/chartex" xmlns:cx8="http://schemas.microsoft.com/office/drawing/2016/5/14/chartex" xmlns:mc="http://schemas.openxmlformats.org/markup-compatibility/2006" xmlns:aink="http://schemas.microsoft.com/office/drawing/2016/ink" xmlns:am3d="http://schemas.microsoft.com/office/drawing/2017/model3d" xmlns:o="urn:schemas-microsoft-com:office:office" xmlns:r="http://schemas.openxmlformats.org/officeDocument/2006/relationships" xmlns:m="http://schemas.openxmlformats.org/officeDocument/2006/math" xmlns:v="urn:schemas-microsoft-com:vml" xmlns:wp14="http://schemas.microsoft.com/office/word/2010/wordprocessingDrawing" xmlns:wp="http://schemas.openxmlformats.org/drawingml/2006/wordprocessingDrawing" xmlns:w10="urn:schemas-microsoft-com:office:word" xmlns:w="http://schemas.openxmlformats.org/wordprocessingml/2006/main" xmlns:w14="http://schemas.microsoft.com/office/word/2010/wordml" xmlns:w15="http://schemas.microsoft.com/office/word/2012/wordml" xmlns:w16cex="http://schemas.microsoft.com/office/word/2018/wordml/cex" xmlns:w16cid="http://schemas.microsoft.com/office/word/2016/wordml/cid" xmlns:w16="http://schemas.microsoft.com/office/word/2018/wordml" xmlns:w16se="http://schemas.microsoft.com/office/word/2015/wordml/symex" xmlns:wpg="http://schemas.microsoft.com/office/word/2010/wordprocessingGroup" xmlns:wpi="http://schemas.microsoft.com/office/word/2010/wordprocessingInk" xmlns:wne="http://schemas.microsoft.com/office/word/2006/wordml" xmlns:wps="http://schemas.microsoft.com/office/word/2010/wordprocessingShape" mc:Ignorable="w14 w15 w16se w16cid w16 w16cex wp14">
+<w:ftr xmlns:wpc="http://schemas.microsoft.com/office/word/2010/wordprocessingCanvas" xmlns:cx="http://schemas.microsoft.com/office/drawing/2014/chartex" xmlns:cx1="http://schemas.microsoft.com/office/drawing/2015/9/8/chartex" xmlns:cx2="http://schemas.microsoft.com/office/drawing/2015/10/21/chartex" xmlns:cx3="http://schemas.microsoft.com/office/drawing/2016/5/9/chartex" xmlns:cx4="http://schemas.microsoft.com/office/drawing/2016/5/10/chartex" xmlns:cx5="http://schemas.microsoft.com/office/drawing/2016/5/11/chartex" xmlns:cx6="http://schemas.microsoft.com/office/drawing/2016/5/12/chartex" xmlns:cx7="http://schemas.microsoft.com/office/drawing/2016/5/13/chartex" xmlns:cx8="http://schemas.microsoft.com/office/drawing/2016/5/14/chartex" xmlns:mc="http://schemas.openxmlformats.org/markup-compatibility/2006" xmlns:aink="http://schemas.microsoft.com/office/drawing/2016/ink" xmlns:am3d="http://schemas.microsoft.com/office/drawing/2017/model3d" xmlns:o="urn:schemas-microsoft-com:office:office" xmlns:r="http://schemas.openxmlformats.org/officeDocument/2006/relationships" xmlns:m="http://schemas.openxmlformats.org/officeDocument/2006/math" xmlns:v="urn:schemas-microsoft-com:vml" xmlns:wp14="http://schemas.microsoft.com/office/word/2010/wordprocessingDrawing" xmlns:wp="http://schemas.openxmlformats.org/drawingml/2006/wordprocessingDrawing" xmlns:w10="urn:schemas-microsoft-com:office:word" xmlns:w="http://schemas.openxmlformats.org/wordprocessingml/2006/main" xmlns:w14="http://schemas.microsoft.com/office/word/2010/wordml" xmlns:w15="http://schemas.microsoft.com/office/word/2012/wordml" xmlns:w16cid="http://schemas.microsoft.com/office/word/2016/wordml/cid" xmlns:w16se="http://schemas.microsoft.com/office/word/2015/wordml/symex" xmlns:wpg="http://schemas.microsoft.com/office/word/2010/wordprocessingGroup" xmlns:wpi="http://schemas.microsoft.com/office/word/2010/wordprocessingInk" xmlns:wne="http://schemas.microsoft.com/office/word/2006/wordml" xmlns:wps="http://schemas.microsoft.com/office/word/2010/wordprocessingShape" mc:Ignorable="w14 w15 w16se w16cid wp14">
   <w:sdt>
     <w:sdtPr>
       <w:id w:val="-1075046916"/>
@@ -1029,7 +1916,7 @@
 </file>
 
 <file path=word/footer2.xml><?xml version="1.0" encoding="utf-8"?>
-<w:ftr xmlns:wpc="http://schemas.microsoft.com/office/word/2010/wordprocessingCanvas" xmlns:cx="http://schemas.microsoft.com/office/drawing/2014/chartex" xmlns:cx1="http://schemas.microsoft.com/office/drawing/2015/9/8/chartex" xmlns:cx2="http://schemas.microsoft.com/office/drawing/2015/10/21/chartex" xmlns:cx3="http://schemas.microsoft.com/office/drawing/2016/5/9/chartex" xmlns:cx4="http://schemas.microsoft.com/office/drawing/2016/5/10/chartex" xmlns:cx5="http://schemas.microsoft.com/office/drawing/2016/5/11/chartex" xmlns:cx6="http://schemas.microsoft.com/office/drawing/2016/5/12/chartex" xmlns:cx7="http://schemas.microsoft.com/office/drawing/2016/5/13/chartex" xmlns:cx8="http://schemas.microsoft.com/office/drawing/2016/5/14/chartex" xmlns:mc="http://schemas.openxmlformats.org/markup-compatibility/2006" xmlns:aink="http://schemas.microsoft.com/office/drawing/2016/ink" xmlns:am3d="http://schemas.microsoft.com/office/drawing/2017/model3d" xmlns:o="urn:schemas-microsoft-com:office:office" xmlns:r="http://schemas.openxmlformats.org/officeDocument/2006/relationships" xmlns:m="http://schemas.openxmlformats.org/officeDocument/2006/math" xmlns:v="urn:schemas-microsoft-com:vml" xmlns:wp14="http://schemas.microsoft.com/office/word/2010/wordprocessingDrawing" xmlns:wp="http://schemas.openxmlformats.org/drawingml/2006/wordprocessingDrawing" xmlns:w10="urn:schemas-microsoft-com:office:word" xmlns:w="http://schemas.openxmlformats.org/wordprocessingml/2006/main" xmlns:w14="http://schemas.microsoft.com/office/word/2010/wordml" xmlns:w15="http://schemas.microsoft.com/office/word/2012/wordml" xmlns:w16cex="http://schemas.microsoft.com/office/word/2018/wordml/cex" xmlns:w16cid="http://schemas.microsoft.com/office/word/2016/wordml/cid" xmlns:w16="http://schemas.microsoft.com/office/word/2018/wordml" xmlns:w16se="http://schemas.microsoft.com/office/word/2015/wordml/symex" xmlns:wpg="http://schemas.microsoft.com/office/word/2010/wordprocessingGroup" xmlns:wpi="http://schemas.microsoft.com/office/word/2010/wordprocessingInk" xmlns:wne="http://schemas.microsoft.com/office/word/2006/wordml" xmlns:wps="http://schemas.microsoft.com/office/word/2010/wordprocessingShape" mc:Ignorable="w14 w15 w16se w16cid w16 w16cex wp14">
+<w:ftr xmlns:wpc="http://schemas.microsoft.com/office/word/2010/wordprocessingCanvas" xmlns:cx="http://schemas.microsoft.com/office/drawing/2014/chartex" xmlns:cx1="http://schemas.microsoft.com/office/drawing/2015/9/8/chartex" xmlns:cx2="http://schemas.microsoft.com/office/drawing/2015/10/21/chartex" xmlns:cx3="http://schemas.microsoft.com/office/drawing/2016/5/9/chartex" xmlns:cx4="http://schemas.microsoft.com/office/drawing/2016/5/10/chartex" xmlns:cx5="http://schemas.microsoft.com/office/drawing/2016/5/11/chartex" xmlns:cx6="http://schemas.microsoft.com/office/drawing/2016/5/12/chartex" xmlns:cx7="http://schemas.microsoft.com/office/drawing/2016/5/13/chartex" xmlns:cx8="http://schemas.microsoft.com/office/drawing/2016/5/14/chartex" xmlns:mc="http://schemas.openxmlformats.org/markup-compatibility/2006" xmlns:aink="http://schemas.microsoft.com/office/drawing/2016/ink" xmlns:am3d="http://schemas.microsoft.com/office/drawing/2017/model3d" xmlns:o="urn:schemas-microsoft-com:office:office" xmlns:r="http://schemas.openxmlformats.org/officeDocument/2006/relationships" xmlns:m="http://schemas.openxmlformats.org/officeDocument/2006/math" xmlns:v="urn:schemas-microsoft-com:vml" xmlns:wp14="http://schemas.microsoft.com/office/word/2010/wordprocessingDrawing" xmlns:wp="http://schemas.openxmlformats.org/drawingml/2006/wordprocessingDrawing" xmlns:w10="urn:schemas-microsoft-com:office:word" xmlns:w="http://schemas.openxmlformats.org/wordprocessingml/2006/main" xmlns:w14="http://schemas.microsoft.com/office/word/2010/wordml" xmlns:w15="http://schemas.microsoft.com/office/word/2012/wordml" xmlns:w16cid="http://schemas.microsoft.com/office/word/2016/wordml/cid" xmlns:w16se="http://schemas.microsoft.com/office/word/2015/wordml/symex" xmlns:wpg="http://schemas.microsoft.com/office/word/2010/wordprocessingGroup" xmlns:wpi="http://schemas.microsoft.com/office/word/2010/wordprocessingInk" xmlns:wne="http://schemas.microsoft.com/office/word/2006/wordml" xmlns:wps="http://schemas.microsoft.com/office/word/2010/wordprocessingShape" mc:Ignorable="w14 w15 w16se w16cid wp14">
   <w:p>
     <w:pPr>
       <w:pStyle w:val="Piedepgina"/>
@@ -1049,7 +1936,7 @@
 </file>
 
 <file path=word/footnotes.xml><?xml version="1.0" encoding="utf-8"?>
-<w:footnotes xmlns:wpc="http://schemas.microsoft.com/office/word/2010/wordprocessingCanvas" xmlns:cx="http://schemas.microsoft.com/office/drawing/2014/chartex" xmlns:cx1="http://schemas.microsoft.com/office/drawing/2015/9/8/chartex" xmlns:cx2="http://schemas.microsoft.com/office/drawing/2015/10/21/chartex" xmlns:cx3="http://schemas.microsoft.com/office/drawing/2016/5/9/chartex" xmlns:cx4="http://schemas.microsoft.com/office/drawing/2016/5/10/chartex" xmlns:cx5="http://schemas.microsoft.com/office/drawing/2016/5/11/chartex" xmlns:cx6="http://schemas.microsoft.com/office/drawing/2016/5/12/chartex" xmlns:cx7="http://schemas.microsoft.com/office/drawing/2016/5/13/chartex" xmlns:cx8="http://schemas.microsoft.com/office/drawing/2016/5/14/chartex" xmlns:mc="http://schemas.openxmlformats.org/markup-compatibility/2006" xmlns:aink="http://schemas.microsoft.com/office/drawing/2016/ink" xmlns:am3d="http://schemas.microsoft.com/office/drawing/2017/model3d" xmlns:o="urn:schemas-microsoft-com:office:office" xmlns:r="http://schemas.openxmlformats.org/officeDocument/2006/relationships" xmlns:m="http://schemas.openxmlformats.org/officeDocument/2006/math" xmlns:v="urn:schemas-microsoft-com:vml" xmlns:wp14="http://schemas.microsoft.com/office/word/2010/wordprocessingDrawing" xmlns:wp="http://schemas.openxmlformats.org/drawingml/2006/wordprocessingDrawing" xmlns:w10="urn:schemas-microsoft-com:office:word" xmlns:w="http://schemas.openxmlformats.org/wordprocessingml/2006/main" xmlns:w14="http://schemas.microsoft.com/office/word/2010/wordml" xmlns:w15="http://schemas.microsoft.com/office/word/2012/wordml" xmlns:w16cex="http://schemas.microsoft.com/office/word/2018/wordml/cex" xmlns:w16cid="http://schemas.microsoft.com/office/word/2016/wordml/cid" xmlns:w16="http://schemas.microsoft.com/office/word/2018/wordml" xmlns:w16se="http://schemas.microsoft.com/office/word/2015/wordml/symex" xmlns:wpg="http://schemas.microsoft.com/office/word/2010/wordprocessingGroup" xmlns:wpi="http://schemas.microsoft.com/office/word/2010/wordprocessingInk" xmlns:wne="http://schemas.microsoft.com/office/word/2006/wordml" xmlns:wps="http://schemas.microsoft.com/office/word/2010/wordprocessingShape" mc:Ignorable="w14 w15 w16se w16cid w16 w16cex wp14">
+<w:footnotes xmlns:wpc="http://schemas.microsoft.com/office/word/2010/wordprocessingCanvas" xmlns:cx="http://schemas.microsoft.com/office/drawing/2014/chartex" xmlns:cx1="http://schemas.microsoft.com/office/drawing/2015/9/8/chartex" xmlns:cx2="http://schemas.microsoft.com/office/drawing/2015/10/21/chartex" xmlns:cx3="http://schemas.microsoft.com/office/drawing/2016/5/9/chartex" xmlns:cx4="http://schemas.microsoft.com/office/drawing/2016/5/10/chartex" xmlns:cx5="http://schemas.microsoft.com/office/drawing/2016/5/11/chartex" xmlns:cx6="http://schemas.microsoft.com/office/drawing/2016/5/12/chartex" xmlns:cx7="http://schemas.microsoft.com/office/drawing/2016/5/13/chartex" xmlns:cx8="http://schemas.microsoft.com/office/drawing/2016/5/14/chartex" xmlns:mc="http://schemas.openxmlformats.org/markup-compatibility/2006" xmlns:aink="http://schemas.microsoft.com/office/drawing/2016/ink" xmlns:am3d="http://schemas.microsoft.com/office/drawing/2017/model3d" xmlns:o="urn:schemas-microsoft-com:office:office" xmlns:r="http://schemas.openxmlformats.org/officeDocument/2006/relationships" xmlns:m="http://schemas.openxmlformats.org/officeDocument/2006/math" xmlns:v="urn:schemas-microsoft-com:vml" xmlns:wp14="http://schemas.microsoft.com/office/word/2010/wordprocessingDrawing" xmlns:wp="http://schemas.openxmlformats.org/drawingml/2006/wordprocessingDrawing" xmlns:w10="urn:schemas-microsoft-com:office:word" xmlns:w="http://schemas.openxmlformats.org/wordprocessingml/2006/main" xmlns:w14="http://schemas.microsoft.com/office/word/2010/wordml" xmlns:w15="http://schemas.microsoft.com/office/word/2012/wordml" xmlns:w16cid="http://schemas.microsoft.com/office/word/2016/wordml/cid" xmlns:w16se="http://schemas.microsoft.com/office/word/2015/wordml/symex" xmlns:wpg="http://schemas.microsoft.com/office/word/2010/wordprocessingGroup" xmlns:wpi="http://schemas.microsoft.com/office/word/2010/wordprocessingInk" xmlns:wne="http://schemas.microsoft.com/office/word/2006/wordml" xmlns:wps="http://schemas.microsoft.com/office/word/2010/wordprocessingShape" mc:Ignorable="w14 w15 w16se w16cid wp14">
   <w:footnote w:type="separator" w:id="-1">
     <w:p>
       <w:pPr>
@@ -1074,7 +1961,7 @@
 </file>
 
 <file path=word/header1.xml><?xml version="1.0" encoding="utf-8"?>
-<w:hdr xmlns:wpc="http://schemas.microsoft.com/office/word/2010/wordprocessingCanvas" xmlns:cx="http://schemas.microsoft.com/office/drawing/2014/chartex" xmlns:cx1="http://schemas.microsoft.com/office/drawing/2015/9/8/chartex" xmlns:cx2="http://schemas.microsoft.com/office/drawing/2015/10/21/chartex" xmlns:cx3="http://schemas.microsoft.com/office/drawing/2016/5/9/chartex" xmlns:cx4="http://schemas.microsoft.com/office/drawing/2016/5/10/chartex" xmlns:cx5="http://schemas.microsoft.com/office/drawing/2016/5/11/chartex" xmlns:cx6="http://schemas.microsoft.com/office/drawing/2016/5/12/chartex" xmlns:cx7="http://schemas.microsoft.com/office/drawing/2016/5/13/chartex" xmlns:cx8="http://schemas.microsoft.com/office/drawing/2016/5/14/chartex" xmlns:mc="http://schemas.openxmlformats.org/markup-compatibility/2006" xmlns:aink="http://schemas.microsoft.com/office/drawing/2016/ink" xmlns:am3d="http://schemas.microsoft.com/office/drawing/2017/model3d" xmlns:o="urn:schemas-microsoft-com:office:office" xmlns:r="http://schemas.openxmlformats.org/officeDocument/2006/relationships" xmlns:m="http://schemas.openxmlformats.org/officeDocument/2006/math" xmlns:v="urn:schemas-microsoft-com:vml" xmlns:wp14="http://schemas.microsoft.com/office/word/2010/wordprocessingDrawing" xmlns:wp="http://schemas.openxmlformats.org/drawingml/2006/wordprocessingDrawing" xmlns:w10="urn:schemas-microsoft-com:office:word" xmlns:w="http://schemas.openxmlformats.org/wordprocessingml/2006/main" xmlns:w14="http://schemas.microsoft.com/office/word/2010/wordml" xmlns:w15="http://schemas.microsoft.com/office/word/2012/wordml" xmlns:w16cex="http://schemas.microsoft.com/office/word/2018/wordml/cex" xmlns:w16cid="http://schemas.microsoft.com/office/word/2016/wordml/cid" xmlns:w16="http://schemas.microsoft.com/office/word/2018/wordml" xmlns:w16se="http://schemas.microsoft.com/office/word/2015/wordml/symex" xmlns:wpg="http://schemas.microsoft.com/office/word/2010/wordprocessingGroup" xmlns:wpi="http://schemas.microsoft.com/office/word/2010/wordprocessingInk" xmlns:wne="http://schemas.microsoft.com/office/word/2006/wordml" xmlns:wps="http://schemas.microsoft.com/office/word/2010/wordprocessingShape" mc:Ignorable="w14 w15 w16se w16cid w16 w16cex wp14">
+<w:hdr xmlns:wpc="http://schemas.microsoft.com/office/word/2010/wordprocessingCanvas" xmlns:cx="http://schemas.microsoft.com/office/drawing/2014/chartex" xmlns:cx1="http://schemas.microsoft.com/office/drawing/2015/9/8/chartex" xmlns:cx2="http://schemas.microsoft.com/office/drawing/2015/10/21/chartex" xmlns:cx3="http://schemas.microsoft.com/office/drawing/2016/5/9/chartex" xmlns:cx4="http://schemas.microsoft.com/office/drawing/2016/5/10/chartex" xmlns:cx5="http://schemas.microsoft.com/office/drawing/2016/5/11/chartex" xmlns:cx6="http://schemas.microsoft.com/office/drawing/2016/5/12/chartex" xmlns:cx7="http://schemas.microsoft.com/office/drawing/2016/5/13/chartex" xmlns:cx8="http://schemas.microsoft.com/office/drawing/2016/5/14/chartex" xmlns:mc="http://schemas.openxmlformats.org/markup-compatibility/2006" xmlns:aink="http://schemas.microsoft.com/office/drawing/2016/ink" xmlns:am3d="http://schemas.microsoft.com/office/drawing/2017/model3d" xmlns:o="urn:schemas-microsoft-com:office:office" xmlns:r="http://schemas.openxmlformats.org/officeDocument/2006/relationships" xmlns:m="http://schemas.openxmlformats.org/officeDocument/2006/math" xmlns:v="urn:schemas-microsoft-com:vml" xmlns:wp14="http://schemas.microsoft.com/office/word/2010/wordprocessingDrawing" xmlns:wp="http://schemas.openxmlformats.org/drawingml/2006/wordprocessingDrawing" xmlns:w10="urn:schemas-microsoft-com:office:word" xmlns:w="http://schemas.openxmlformats.org/wordprocessingml/2006/main" xmlns:w14="http://schemas.microsoft.com/office/word/2010/wordml" xmlns:w15="http://schemas.microsoft.com/office/word/2012/wordml" xmlns:w16cid="http://schemas.microsoft.com/office/word/2016/wordml/cid" xmlns:w16se="http://schemas.microsoft.com/office/word/2015/wordml/symex" xmlns:wpg="http://schemas.microsoft.com/office/word/2010/wordprocessingGroup" xmlns:wpi="http://schemas.microsoft.com/office/word/2010/wordprocessingInk" xmlns:wne="http://schemas.microsoft.com/office/word/2006/wordml" xmlns:wps="http://schemas.microsoft.com/office/word/2010/wordprocessingShape" mc:Ignorable="w14 w15 w16se w16cid wp14">
   <w:p>
     <w:pPr>
       <w:pStyle w:val="Encabezado"/>
@@ -1099,7 +1986,7 @@
 </file>
 
 <file path=word/header2.xml><?xml version="1.0" encoding="utf-8"?>
-<w:hdr xmlns:wpc="http://schemas.microsoft.com/office/word/2010/wordprocessingCanvas" xmlns:cx="http://schemas.microsoft.com/office/drawing/2014/chartex" xmlns:cx1="http://schemas.microsoft.com/office/drawing/2015/9/8/chartex" xmlns:cx2="http://schemas.microsoft.com/office/drawing/2015/10/21/chartex" xmlns:cx3="http://schemas.microsoft.com/office/drawing/2016/5/9/chartex" xmlns:cx4="http://schemas.microsoft.com/office/drawing/2016/5/10/chartex" xmlns:cx5="http://schemas.microsoft.com/office/drawing/2016/5/11/chartex" xmlns:cx6="http://schemas.microsoft.com/office/drawing/2016/5/12/chartex" xmlns:cx7="http://schemas.microsoft.com/office/drawing/2016/5/13/chartex" xmlns:cx8="http://schemas.microsoft.com/office/drawing/2016/5/14/chartex" xmlns:mc="http://schemas.openxmlformats.org/markup-compatibility/2006" xmlns:aink="http://schemas.microsoft.com/office/drawing/2016/ink" xmlns:am3d="http://schemas.microsoft.com/office/drawing/2017/model3d" xmlns:o="urn:schemas-microsoft-com:office:office" xmlns:r="http://schemas.openxmlformats.org/officeDocument/2006/relationships" xmlns:m="http://schemas.openxmlformats.org/officeDocument/2006/math" xmlns:v="urn:schemas-microsoft-com:vml" xmlns:wp14="http://schemas.microsoft.com/office/word/2010/wordprocessingDrawing" xmlns:wp="http://schemas.openxmlformats.org/drawingml/2006/wordprocessingDrawing" xmlns:w10="urn:schemas-microsoft-com:office:word" xmlns:w="http://schemas.openxmlformats.org/wordprocessingml/2006/main" xmlns:w14="http://schemas.microsoft.com/office/word/2010/wordml" xmlns:w15="http://schemas.microsoft.com/office/word/2012/wordml" xmlns:w16cex="http://schemas.microsoft.com/office/word/2018/wordml/cex" xmlns:w16cid="http://schemas.microsoft.com/office/word/2016/wordml/cid" xmlns:w16="http://schemas.microsoft.com/office/word/2018/wordml" xmlns:w16se="http://schemas.microsoft.com/office/word/2015/wordml/symex" xmlns:wpg="http://schemas.microsoft.com/office/word/2010/wordprocessingGroup" xmlns:wpi="http://schemas.microsoft.com/office/word/2010/wordprocessingInk" xmlns:wne="http://schemas.microsoft.com/office/word/2006/wordml" xmlns:wps="http://schemas.microsoft.com/office/word/2010/wordprocessingShape" mc:Ignorable="w14 w15 w16se w16cid w16 w16cex wp14">
+<w:hdr xmlns:wpc="http://schemas.microsoft.com/office/word/2010/wordprocessingCanvas" xmlns:cx="http://schemas.microsoft.com/office/drawing/2014/chartex" xmlns:cx1="http://schemas.microsoft.com/office/drawing/2015/9/8/chartex" xmlns:cx2="http://schemas.microsoft.com/office/drawing/2015/10/21/chartex" xmlns:cx3="http://schemas.microsoft.com/office/drawing/2016/5/9/chartex" xmlns:cx4="http://schemas.microsoft.com/office/drawing/2016/5/10/chartex" xmlns:cx5="http://schemas.microsoft.com/office/drawing/2016/5/11/chartex" xmlns:cx6="http://schemas.microsoft.com/office/drawing/2016/5/12/chartex" xmlns:cx7="http://schemas.microsoft.com/office/drawing/2016/5/13/chartex" xmlns:cx8="http://schemas.microsoft.com/office/drawing/2016/5/14/chartex" xmlns:mc="http://schemas.openxmlformats.org/markup-compatibility/2006" xmlns:aink="http://schemas.microsoft.com/office/drawing/2016/ink" xmlns:am3d="http://schemas.microsoft.com/office/drawing/2017/model3d" xmlns:o="urn:schemas-microsoft-com:office:office" xmlns:r="http://schemas.openxmlformats.org/officeDocument/2006/relationships" xmlns:m="http://schemas.openxmlformats.org/officeDocument/2006/math" xmlns:v="urn:schemas-microsoft-com:vml" xmlns:wp14="http://schemas.microsoft.com/office/word/2010/wordprocessingDrawing" xmlns:wp="http://schemas.openxmlformats.org/drawingml/2006/wordprocessingDrawing" xmlns:w10="urn:schemas-microsoft-com:office:word" xmlns:w="http://schemas.openxmlformats.org/wordprocessingml/2006/main" xmlns:w14="http://schemas.microsoft.com/office/word/2010/wordml" xmlns:w15="http://schemas.microsoft.com/office/word/2012/wordml" xmlns:w16cid="http://schemas.microsoft.com/office/word/2016/wordml/cid" xmlns:w16se="http://schemas.microsoft.com/office/word/2015/wordml/symex" xmlns:wpg="http://schemas.microsoft.com/office/word/2010/wordprocessingGroup" xmlns:wpi="http://schemas.microsoft.com/office/word/2010/wordprocessingInk" xmlns:wne="http://schemas.microsoft.com/office/word/2006/wordml" xmlns:wps="http://schemas.microsoft.com/office/word/2010/wordprocessingShape" mc:Ignorable="w14 w15 w16se w16cid wp14">
   <w:p>
     <w:pPr>
       <w:pStyle w:val="Encabezado"/>
@@ -1109,14 +1996,14 @@
       <w:rPr>
         <w:rFonts w:ascii="Arial" w:hAnsi="Arial" w:cs="Arial"/>
       </w:rPr>
-      <w:t>Seminario de Sistemas Operativos</w:t>
+      <w:t>Computación tolerante a fallas</w:t>
     </w:r>
   </w:p>
 </w:hdr>
 </file>
 
 <file path=word/numbering.xml><?xml version="1.0" encoding="utf-8"?>
-<w:numbering xmlns:wpc="http://schemas.microsoft.com/office/word/2010/wordprocessingCanvas" xmlns:cx="http://schemas.microsoft.com/office/drawing/2014/chartex" xmlns:cx1="http://schemas.microsoft.com/office/drawing/2015/9/8/chartex" xmlns:cx2="http://schemas.microsoft.com/office/drawing/2015/10/21/chartex" xmlns:cx3="http://schemas.microsoft.com/office/drawing/2016/5/9/chartex" xmlns:cx4="http://schemas.microsoft.com/office/drawing/2016/5/10/chartex" xmlns:cx5="http://schemas.microsoft.com/office/drawing/2016/5/11/chartex" xmlns:cx6="http://schemas.microsoft.com/office/drawing/2016/5/12/chartex" xmlns:cx7="http://schemas.microsoft.com/office/drawing/2016/5/13/chartex" xmlns:cx8="http://schemas.microsoft.com/office/drawing/2016/5/14/chartex" xmlns:mc="http://schemas.openxmlformats.org/markup-compatibility/2006" xmlns:aink="http://schemas.microsoft.com/office/drawing/2016/ink" xmlns:am3d="http://schemas.microsoft.com/office/drawing/2017/model3d" xmlns:o="urn:schemas-microsoft-com:office:office" xmlns:r="http://schemas.openxmlformats.org/officeDocument/2006/relationships" xmlns:m="http://schemas.openxmlformats.org/officeDocument/2006/math" xmlns:v="urn:schemas-microsoft-com:vml" xmlns:wp14="http://schemas.microsoft.com/office/word/2010/wordprocessingDrawing" xmlns:wp="http://schemas.openxmlformats.org/drawingml/2006/wordprocessingDrawing" xmlns:w10="urn:schemas-microsoft-com:office:word" xmlns:w="http://schemas.openxmlformats.org/wordprocessingml/2006/main" xmlns:w14="http://schemas.microsoft.com/office/word/2010/wordml" xmlns:w15="http://schemas.microsoft.com/office/word/2012/wordml" xmlns:w16cex="http://schemas.microsoft.com/office/word/2018/wordml/cex" xmlns:w16cid="http://schemas.microsoft.com/office/word/2016/wordml/cid" xmlns:w16="http://schemas.microsoft.com/office/word/2018/wordml" xmlns:w16se="http://schemas.microsoft.com/office/word/2015/wordml/symex" xmlns:wpg="http://schemas.microsoft.com/office/word/2010/wordprocessingGroup" xmlns:wpi="http://schemas.microsoft.com/office/word/2010/wordprocessingInk" xmlns:wne="http://schemas.microsoft.com/office/word/2006/wordml" xmlns:wps="http://schemas.microsoft.com/office/word/2010/wordprocessingShape" mc:Ignorable="w14 w15 w16se w16cid w16 w16cex wp14">
+<w:numbering xmlns:wpc="http://schemas.microsoft.com/office/word/2010/wordprocessingCanvas" xmlns:cx="http://schemas.microsoft.com/office/drawing/2014/chartex" xmlns:cx1="http://schemas.microsoft.com/office/drawing/2015/9/8/chartex" xmlns:cx2="http://schemas.microsoft.com/office/drawing/2015/10/21/chartex" xmlns:cx3="http://schemas.microsoft.com/office/drawing/2016/5/9/chartex" xmlns:cx4="http://schemas.microsoft.com/office/drawing/2016/5/10/chartex" xmlns:cx5="http://schemas.microsoft.com/office/drawing/2016/5/11/chartex" xmlns:cx6="http://schemas.microsoft.com/office/drawing/2016/5/12/chartex" xmlns:cx7="http://schemas.microsoft.com/office/drawing/2016/5/13/chartex" xmlns:cx8="http://schemas.microsoft.com/office/drawing/2016/5/14/chartex" xmlns:mc="http://schemas.openxmlformats.org/markup-compatibility/2006" xmlns:aink="http://schemas.microsoft.com/office/drawing/2016/ink" xmlns:am3d="http://schemas.microsoft.com/office/drawing/2017/model3d" xmlns:o="urn:schemas-microsoft-com:office:office" xmlns:r="http://schemas.openxmlformats.org/officeDocument/2006/relationships" xmlns:m="http://schemas.openxmlformats.org/officeDocument/2006/math" xmlns:v="urn:schemas-microsoft-com:vml" xmlns:wp14="http://schemas.microsoft.com/office/word/2010/wordprocessingDrawing" xmlns:wp="http://schemas.openxmlformats.org/drawingml/2006/wordprocessingDrawing" xmlns:w10="urn:schemas-microsoft-com:office:word" xmlns:w="http://schemas.openxmlformats.org/wordprocessingml/2006/main" xmlns:w14="http://schemas.microsoft.com/office/word/2010/wordml" xmlns:w15="http://schemas.microsoft.com/office/word/2012/wordml" xmlns:w16cid="http://schemas.microsoft.com/office/word/2016/wordml/cid" xmlns:w16se="http://schemas.microsoft.com/office/word/2015/wordml/symex" xmlns:wpg="http://schemas.microsoft.com/office/word/2010/wordprocessingGroup" xmlns:wpi="http://schemas.microsoft.com/office/word/2010/wordprocessingInk" xmlns:wne="http://schemas.microsoft.com/office/word/2006/wordml" xmlns:wps="http://schemas.microsoft.com/office/word/2010/wordprocessingShape" mc:Ignorable="w14 w15 w16se w16cid wp14">
   <w:abstractNum w:abstractNumId="0" w15:restartNumberingAfterBreak="0">
     <w:nsid w:val="012101E6"/>
     <w:multiLevelType w:val="hybridMultilevel"/>
@@ -1469,7 +2356,7 @@
 </file>
 
 <file path=word/styles.xml><?xml version="1.0" encoding="utf-8"?>
-<w:styles xmlns:mc="http://schemas.openxmlformats.org/markup-compatibility/2006" xmlns:r="http://schemas.openxmlformats.org/officeDocument/2006/relationships" xmlns:w="http://schemas.openxmlformats.org/wordprocessingml/2006/main" xmlns:w14="http://schemas.microsoft.com/office/word/2010/wordml" xmlns:w15="http://schemas.microsoft.com/office/word/2012/wordml" xmlns:w16cex="http://schemas.microsoft.com/office/word/2018/wordml/cex" xmlns:w16cid="http://schemas.microsoft.com/office/word/2016/wordml/cid" xmlns:w16="http://schemas.microsoft.com/office/word/2018/wordml" xmlns:w16se="http://schemas.microsoft.com/office/word/2015/wordml/symex" mc:Ignorable="w14 w15 w16se w16cid w16 w16cex">
+<w:styles xmlns:mc="http://schemas.openxmlformats.org/markup-compatibility/2006" xmlns:r="http://schemas.openxmlformats.org/officeDocument/2006/relationships" xmlns:w="http://schemas.openxmlformats.org/wordprocessingml/2006/main" xmlns:w14="http://schemas.microsoft.com/office/word/2010/wordml" xmlns:w15="http://schemas.microsoft.com/office/word/2012/wordml" xmlns:w16cid="http://schemas.microsoft.com/office/word/2016/wordml/cid" xmlns:w16se="http://schemas.microsoft.com/office/word/2015/wordml/symex" mc:Ignorable="w14 w15 w16se w16cid">
   <w:docDefaults>
     <w:rPrDefault>
       <w:rPr>
@@ -2458,7 +3345,7 @@
 </file>
 
 <file path=customXml/itemProps1.xml><?xml version="1.0" encoding="utf-8"?>
-<ds:datastoreItem xmlns:ds="http://schemas.openxmlformats.org/officeDocument/2006/customXml" ds:itemID="{FE15675D-D07C-4085-AA34-5BBE798A4D60}">
+<ds:datastoreItem xmlns:ds="http://schemas.openxmlformats.org/officeDocument/2006/customXml" ds:itemID="{1BFD03D6-EB5C-4203-8BFA-A5F684476373}">
   <ds:schemaRefs>
     <ds:schemaRef ds:uri="http://schemas.openxmlformats.org/officeDocument/2006/bibliography"/>
   </ds:schemaRefs>

</xml_diff>

<commit_message>
Modificación en Reporte de Actividad.docx
</commit_message>
<xml_diff>
--- a/Reporte de Actividad.docx
+++ b/Reporte de Actividad.docx
@@ -1759,8 +1759,6 @@
         </w:rPr>
         <w:t>Ya solo es esperar que mi pull request sea aprobado para el merge con la rama master.</w:t>
       </w:r>
-      <w:bookmarkStart w:id="1" w:name="_GoBack"/>
-      <w:bookmarkEnd w:id="1"/>
     </w:p>
     <w:p>
       <w:pPr>
@@ -1830,11 +1828,201 @@
         </w:drawing>
       </w:r>
     </w:p>
+    <w:p>
+      <w:pPr>
+        <w:rPr>
+          <w:rFonts w:ascii="Arial" w:hAnsi="Arial" w:cs="Arial"/>
+          <w:sz w:val="24"/>
+          <w:szCs w:val="24"/>
+        </w:rPr>
+      </w:pPr>
+    </w:p>
+    <w:p>
+      <w:pPr>
+        <w:rPr>
+          <w:rFonts w:ascii="Arial" w:hAnsi="Arial" w:cs="Arial"/>
+          <w:sz w:val="24"/>
+          <w:szCs w:val="24"/>
+        </w:rPr>
+      </w:pPr>
+    </w:p>
+    <w:p>
+      <w:pPr>
+        <w:rPr>
+          <w:rFonts w:ascii="Arial" w:hAnsi="Arial" w:cs="Arial"/>
+          <w:sz w:val="24"/>
+          <w:szCs w:val="24"/>
+        </w:rPr>
+      </w:pPr>
+    </w:p>
+    <w:p>
+      <w:pPr>
+        <w:rPr>
+          <w:rFonts w:ascii="Arial" w:hAnsi="Arial" w:cs="Arial"/>
+          <w:sz w:val="24"/>
+          <w:szCs w:val="24"/>
+        </w:rPr>
+      </w:pPr>
+    </w:p>
+    <w:p>
+      <w:pPr>
+        <w:rPr>
+          <w:rFonts w:ascii="Arial" w:hAnsi="Arial" w:cs="Arial"/>
+          <w:sz w:val="24"/>
+          <w:szCs w:val="24"/>
+        </w:rPr>
+      </w:pPr>
+    </w:p>
+    <w:p>
+      <w:pPr>
+        <w:rPr>
+          <w:rFonts w:ascii="Arial" w:hAnsi="Arial" w:cs="Arial"/>
+          <w:sz w:val="24"/>
+          <w:szCs w:val="24"/>
+        </w:rPr>
+      </w:pPr>
+    </w:p>
+    <w:p>
+      <w:pPr>
+        <w:rPr>
+          <w:rFonts w:ascii="Arial" w:hAnsi="Arial" w:cs="Arial"/>
+          <w:sz w:val="24"/>
+          <w:szCs w:val="24"/>
+        </w:rPr>
+      </w:pPr>
+      <w:r>
+        <w:rPr>
+          <w:rFonts w:ascii="Arial" w:hAnsi="Arial" w:cs="Arial"/>
+          <w:sz w:val="24"/>
+          <w:szCs w:val="24"/>
+        </w:rPr>
+        <w:lastRenderedPageBreak/>
+        <w:t>Agregue mis capturas en el reporte de actividad, hice mi commit de los cambios e hice git push de con los cambios.</w:t>
+      </w:r>
+      <w:bookmarkStart w:id="1" w:name="_GoBack"/>
+      <w:bookmarkEnd w:id="1"/>
+    </w:p>
+    <w:p>
+      <w:pPr>
+        <w:rPr>
+          <w:rFonts w:ascii="Arial" w:hAnsi="Arial" w:cs="Arial"/>
+          <w:sz w:val="24"/>
+          <w:szCs w:val="24"/>
+        </w:rPr>
+      </w:pPr>
+    </w:p>
+    <w:p>
+      <w:pPr>
+        <w:rPr>
+          <w:rFonts w:ascii="Arial" w:hAnsi="Arial" w:cs="Arial"/>
+          <w:sz w:val="24"/>
+          <w:szCs w:val="24"/>
+        </w:rPr>
+      </w:pPr>
+      <w:r>
+        <w:rPr>
+          <w:noProof/>
+        </w:rPr>
+        <w:drawing>
+          <wp:inline distT="0" distB="0" distL="0" distR="0" wp14:anchorId="22AC01E7" wp14:editId="3BD1C4DF">
+            <wp:extent cx="5543550" cy="2571750"/>
+            <wp:effectExtent l="0" t="0" r="0" b="0"/>
+            <wp:docPr id="18" name="Imagen 18"/>
+            <wp:cNvGraphicFramePr>
+              <a:graphicFrameLocks xmlns:a="http://schemas.openxmlformats.org/drawingml/2006/main" noChangeAspect="1"/>
+            </wp:cNvGraphicFramePr>
+            <a:graphic xmlns:a="http://schemas.openxmlformats.org/drawingml/2006/main">
+              <a:graphicData uri="http://schemas.openxmlformats.org/drawingml/2006/picture">
+                <pic:pic xmlns:pic="http://schemas.openxmlformats.org/drawingml/2006/picture">
+                  <pic:nvPicPr>
+                    <pic:cNvPr id="1" name=""/>
+                    <pic:cNvPicPr/>
+                  </pic:nvPicPr>
+                  <pic:blipFill>
+                    <a:blip r:embed="rId24"/>
+                    <a:stretch>
+                      <a:fillRect/>
+                    </a:stretch>
+                  </pic:blipFill>
+                  <pic:spPr>
+                    <a:xfrm>
+                      <a:off x="0" y="0"/>
+                      <a:ext cx="5543550" cy="2571750"/>
+                    </a:xfrm>
+                    <a:prstGeom prst="rect">
+                      <a:avLst/>
+                    </a:prstGeom>
+                  </pic:spPr>
+                </pic:pic>
+              </a:graphicData>
+            </a:graphic>
+          </wp:inline>
+        </w:drawing>
+      </w:r>
+    </w:p>
+    <w:p>
+      <w:pPr>
+        <w:rPr>
+          <w:rFonts w:ascii="Arial" w:hAnsi="Arial" w:cs="Arial"/>
+          <w:sz w:val="24"/>
+          <w:szCs w:val="24"/>
+        </w:rPr>
+      </w:pPr>
+    </w:p>
+    <w:p>
+      <w:pPr>
+        <w:rPr>
+          <w:rFonts w:ascii="Arial" w:hAnsi="Arial" w:cs="Arial"/>
+          <w:sz w:val="24"/>
+          <w:szCs w:val="24"/>
+        </w:rPr>
+      </w:pPr>
+      <w:r>
+        <w:rPr>
+          <w:noProof/>
+        </w:rPr>
+        <w:drawing>
+          <wp:inline distT="0" distB="0" distL="0" distR="0" wp14:anchorId="1A788B1E" wp14:editId="1D7DC947">
+            <wp:extent cx="5534025" cy="3514725"/>
+            <wp:effectExtent l="0" t="0" r="9525" b="9525"/>
+            <wp:docPr id="17" name="Imagen 17"/>
+            <wp:cNvGraphicFramePr>
+              <a:graphicFrameLocks xmlns:a="http://schemas.openxmlformats.org/drawingml/2006/main" noChangeAspect="1"/>
+            </wp:cNvGraphicFramePr>
+            <a:graphic xmlns:a="http://schemas.openxmlformats.org/drawingml/2006/main">
+              <a:graphicData uri="http://schemas.openxmlformats.org/drawingml/2006/picture">
+                <pic:pic xmlns:pic="http://schemas.openxmlformats.org/drawingml/2006/picture">
+                  <pic:nvPicPr>
+                    <pic:cNvPr id="1" name=""/>
+                    <pic:cNvPicPr/>
+                  </pic:nvPicPr>
+                  <pic:blipFill>
+                    <a:blip r:embed="rId25"/>
+                    <a:stretch>
+                      <a:fillRect/>
+                    </a:stretch>
+                  </pic:blipFill>
+                  <pic:spPr>
+                    <a:xfrm>
+                      <a:off x="0" y="0"/>
+                      <a:ext cx="5534025" cy="3514725"/>
+                    </a:xfrm>
+                    <a:prstGeom prst="rect">
+                      <a:avLst/>
+                    </a:prstGeom>
+                  </pic:spPr>
+                </pic:pic>
+              </a:graphicData>
+            </a:graphic>
+          </wp:inline>
+        </w:drawing>
+      </w:r>
+    </w:p>
     <w:sectPr>
-      <w:headerReference w:type="even" r:id="rId24"/>
-      <w:headerReference w:type="default" r:id="rId25"/>
-      <w:footerReference w:type="even" r:id="rId26"/>
-      <w:footerReference w:type="default" r:id="rId27"/>
+      <w:headerReference w:type="even" r:id="rId26"/>
+      <w:headerReference w:type="default" r:id="rId27"/>
+      <w:footerReference w:type="even" r:id="rId28"/>
+      <w:footerReference w:type="default" r:id="rId29"/>
       <w:pgSz w:w="11906" w:h="16838"/>
       <w:pgMar w:top="720" w:right="720" w:bottom="720" w:left="720" w:header="709" w:footer="709" w:gutter="284"/>
       <w:cols w:space="708"/>
@@ -3345,7 +3533,7 @@
 </file>
 
 <file path=customXml/itemProps1.xml><?xml version="1.0" encoding="utf-8"?>
-<ds:datastoreItem xmlns:ds="http://schemas.openxmlformats.org/officeDocument/2006/customXml" ds:itemID="{1BFD03D6-EB5C-4203-8BFA-A5F684476373}">
+<ds:datastoreItem xmlns:ds="http://schemas.openxmlformats.org/officeDocument/2006/customXml" ds:itemID="{6B02D719-8A3A-4BD7-87D5-42EC3EF2D49A}">
   <ds:schemaRefs>
     <ds:schemaRef ds:uri="http://schemas.openxmlformats.org/officeDocument/2006/bibliography"/>
   </ds:schemaRefs>

</xml_diff>

<commit_message>
Agregué las últimas capturas en Reporte de Actividad.docx
</commit_message>
<xml_diff>
--- a/Reporte de Actividad.docx
+++ b/Reporte de Actividad.docx
@@ -1890,17 +1890,338 @@
           <w:szCs w:val="24"/>
         </w:rPr>
       </w:pPr>
-      <w:r>
-        <w:rPr>
-          <w:rFonts w:ascii="Arial" w:hAnsi="Arial" w:cs="Arial"/>
+    </w:p>
+    <w:p>
+      <w:pPr>
+        <w:rPr>
+          <w:rFonts w:ascii="Arial" w:hAnsi="Arial" w:cs="Arial"/>
+          <w:sz w:val="24"/>
+          <w:szCs w:val="24"/>
+        </w:rPr>
+      </w:pPr>
+    </w:p>
+    <w:p>
+      <w:pPr>
+        <w:rPr>
+          <w:rFonts w:ascii="Arial" w:hAnsi="Arial" w:cs="Arial"/>
+          <w:sz w:val="24"/>
+          <w:szCs w:val="24"/>
+        </w:rPr>
+      </w:pPr>
+      <w:r>
+        <w:rPr>
+          <w:rFonts w:ascii="Arial" w:hAnsi="Arial" w:cs="Arial"/>
+          <w:noProof/>
+          <w:sz w:val="24"/>
+          <w:szCs w:val="24"/>
+        </w:rPr>
+        <w:drawing>
+          <wp:inline distT="0" distB="0" distL="0" distR="0" wp14:anchorId="1E198713" wp14:editId="100993EA">
+            <wp:extent cx="6465570" cy="3208020"/>
+            <wp:effectExtent l="0" t="0" r="0" b="0"/>
+            <wp:docPr id="19" name="Imagen 19" descr="Aplicación, Gráfico de líneas&#10;&#10;Descripción generada automáticamente"/>
+            <wp:cNvGraphicFramePr>
+              <a:graphicFrameLocks xmlns:a="http://schemas.openxmlformats.org/drawingml/2006/main" noChangeAspect="1"/>
+            </wp:cNvGraphicFramePr>
+            <a:graphic xmlns:a="http://schemas.openxmlformats.org/drawingml/2006/main">
+              <a:graphicData uri="http://schemas.openxmlformats.org/drawingml/2006/picture">
+                <pic:pic xmlns:pic="http://schemas.openxmlformats.org/drawingml/2006/picture">
+                  <pic:nvPicPr>
+                    <pic:cNvPr id="19" name="captura 9.png"/>
+                    <pic:cNvPicPr/>
+                  </pic:nvPicPr>
+                  <pic:blipFill>
+                    <a:blip r:embed="rId24">
+                      <a:extLst>
+                        <a:ext uri="{28A0092B-C50C-407E-A947-70E740481C1C}">
+                          <a14:useLocalDpi xmlns:a14="http://schemas.microsoft.com/office/drawing/2010/main" val="0"/>
+                        </a:ext>
+                      </a:extLst>
+                    </a:blip>
+                    <a:stretch>
+                      <a:fillRect/>
+                    </a:stretch>
+                  </pic:blipFill>
+                  <pic:spPr>
+                    <a:xfrm>
+                      <a:off x="0" y="0"/>
+                      <a:ext cx="6465570" cy="3208020"/>
+                    </a:xfrm>
+                    <a:prstGeom prst="rect">
+                      <a:avLst/>
+                    </a:prstGeom>
+                  </pic:spPr>
+                </pic:pic>
+              </a:graphicData>
+            </a:graphic>
+          </wp:inline>
+        </w:drawing>
+      </w:r>
+    </w:p>
+    <w:p>
+      <w:pPr>
+        <w:rPr>
+          <w:rFonts w:ascii="Arial" w:hAnsi="Arial" w:cs="Arial"/>
+          <w:sz w:val="24"/>
+          <w:szCs w:val="24"/>
+        </w:rPr>
+      </w:pPr>
+      <w:r>
+        <w:rPr>
+          <w:rFonts w:ascii="Arial" w:hAnsi="Arial" w:cs="Arial"/>
+          <w:noProof/>
+          <w:sz w:val="24"/>
+          <w:szCs w:val="24"/>
+        </w:rPr>
+        <w:drawing>
+          <wp:inline distT="0" distB="0" distL="0" distR="0" wp14:anchorId="4DD733F2" wp14:editId="2F171D49">
+            <wp:extent cx="6465570" cy="3208020"/>
+            <wp:effectExtent l="0" t="0" r="0" b="0"/>
+            <wp:docPr id="20" name="Imagen 20" descr="Interfaz de usuario gráfica, Texto, Aplicación, Correo electrónico&#10;&#10;Descripción generada automáticamente"/>
+            <wp:cNvGraphicFramePr>
+              <a:graphicFrameLocks xmlns:a="http://schemas.openxmlformats.org/drawingml/2006/main" noChangeAspect="1"/>
+            </wp:cNvGraphicFramePr>
+            <a:graphic xmlns:a="http://schemas.openxmlformats.org/drawingml/2006/main">
+              <a:graphicData uri="http://schemas.openxmlformats.org/drawingml/2006/picture">
+                <pic:pic xmlns:pic="http://schemas.openxmlformats.org/drawingml/2006/picture">
+                  <pic:nvPicPr>
+                    <pic:cNvPr id="20" name="captura 10.png"/>
+                    <pic:cNvPicPr/>
+                  </pic:nvPicPr>
+                  <pic:blipFill>
+                    <a:blip r:embed="rId25">
+                      <a:extLst>
+                        <a:ext uri="{28A0092B-C50C-407E-A947-70E740481C1C}">
+                          <a14:useLocalDpi xmlns:a14="http://schemas.microsoft.com/office/drawing/2010/main" val="0"/>
+                        </a:ext>
+                      </a:extLst>
+                    </a:blip>
+                    <a:stretch>
+                      <a:fillRect/>
+                    </a:stretch>
+                  </pic:blipFill>
+                  <pic:spPr>
+                    <a:xfrm>
+                      <a:off x="0" y="0"/>
+                      <a:ext cx="6465570" cy="3208020"/>
+                    </a:xfrm>
+                    <a:prstGeom prst="rect">
+                      <a:avLst/>
+                    </a:prstGeom>
+                  </pic:spPr>
+                </pic:pic>
+              </a:graphicData>
+            </a:graphic>
+          </wp:inline>
+        </w:drawing>
+      </w:r>
+    </w:p>
+    <w:p>
+      <w:pPr>
+        <w:rPr>
+          <w:rFonts w:ascii="Arial" w:hAnsi="Arial" w:cs="Arial"/>
+          <w:sz w:val="24"/>
+          <w:szCs w:val="24"/>
+        </w:rPr>
+      </w:pPr>
+    </w:p>
+    <w:p>
+      <w:pPr>
+        <w:rPr>
+          <w:rFonts w:ascii="Arial" w:hAnsi="Arial" w:cs="Arial"/>
+          <w:sz w:val="24"/>
+          <w:szCs w:val="24"/>
+        </w:rPr>
+      </w:pPr>
+    </w:p>
+    <w:p>
+      <w:pPr>
+        <w:rPr>
+          <w:rFonts w:ascii="Arial" w:hAnsi="Arial" w:cs="Arial"/>
+          <w:sz w:val="24"/>
+          <w:szCs w:val="24"/>
+        </w:rPr>
+      </w:pPr>
+    </w:p>
+    <w:p>
+      <w:pPr>
+        <w:rPr>
+          <w:rFonts w:ascii="Arial" w:hAnsi="Arial" w:cs="Arial"/>
+          <w:sz w:val="24"/>
+          <w:szCs w:val="24"/>
+        </w:rPr>
+      </w:pPr>
+    </w:p>
+    <w:p>
+      <w:pPr>
+        <w:rPr>
+          <w:rFonts w:ascii="Arial" w:hAnsi="Arial" w:cs="Arial"/>
+          <w:sz w:val="24"/>
+          <w:szCs w:val="24"/>
+        </w:rPr>
+      </w:pPr>
+    </w:p>
+    <w:p>
+      <w:pPr>
+        <w:rPr>
+          <w:rFonts w:ascii="Arial" w:hAnsi="Arial" w:cs="Arial"/>
+          <w:sz w:val="24"/>
+          <w:szCs w:val="24"/>
+        </w:rPr>
+      </w:pPr>
+    </w:p>
+    <w:p>
+      <w:pPr>
+        <w:rPr>
+          <w:rFonts w:ascii="Arial" w:hAnsi="Arial" w:cs="Arial"/>
+          <w:sz w:val="24"/>
+          <w:szCs w:val="24"/>
+        </w:rPr>
+      </w:pPr>
+    </w:p>
+    <w:p>
+      <w:pPr>
+        <w:rPr>
+          <w:rFonts w:ascii="Arial" w:hAnsi="Arial" w:cs="Arial"/>
+          <w:sz w:val="24"/>
+          <w:szCs w:val="24"/>
+        </w:rPr>
+      </w:pPr>
+    </w:p>
+    <w:p>
+      <w:pPr>
+        <w:rPr>
+          <w:rFonts w:ascii="Arial" w:hAnsi="Arial" w:cs="Arial"/>
+          <w:sz w:val="24"/>
+          <w:szCs w:val="24"/>
+        </w:rPr>
+      </w:pPr>
+      <w:r>
+        <w:rPr>
+          <w:rFonts w:ascii="Arial" w:hAnsi="Arial" w:cs="Arial"/>
+          <w:noProof/>
           <w:sz w:val="24"/>
           <w:szCs w:val="24"/>
         </w:rPr>
         <w:lastRenderedPageBreak/>
-        <w:t>Agregue mis capturas en el reporte de actividad, hice mi commit de los cambios e hice git push de con los cambios.</w:t>
+        <w:drawing>
+          <wp:inline distT="0" distB="0" distL="0" distR="0" wp14:anchorId="6FB58A05" wp14:editId="58432AE9">
+            <wp:extent cx="6465570" cy="3208020"/>
+            <wp:effectExtent l="0" t="0" r="0" b="0"/>
+            <wp:docPr id="21" name="Imagen 21" descr="Interfaz de usuario gráfica, Texto, Aplicación, Correo electrónico&#10;&#10;Descripción generada automáticamente"/>
+            <wp:cNvGraphicFramePr>
+              <a:graphicFrameLocks xmlns:a="http://schemas.openxmlformats.org/drawingml/2006/main" noChangeAspect="1"/>
+            </wp:cNvGraphicFramePr>
+            <a:graphic xmlns:a="http://schemas.openxmlformats.org/drawingml/2006/main">
+              <a:graphicData uri="http://schemas.openxmlformats.org/drawingml/2006/picture">
+                <pic:pic xmlns:pic="http://schemas.openxmlformats.org/drawingml/2006/picture">
+                  <pic:nvPicPr>
+                    <pic:cNvPr id="21" name="captura 11.png"/>
+                    <pic:cNvPicPr/>
+                  </pic:nvPicPr>
+                  <pic:blipFill>
+                    <a:blip r:embed="rId26">
+                      <a:extLst>
+                        <a:ext uri="{28A0092B-C50C-407E-A947-70E740481C1C}">
+                          <a14:useLocalDpi xmlns:a14="http://schemas.microsoft.com/office/drawing/2010/main" val="0"/>
+                        </a:ext>
+                      </a:extLst>
+                    </a:blip>
+                    <a:stretch>
+                      <a:fillRect/>
+                    </a:stretch>
+                  </pic:blipFill>
+                  <pic:spPr>
+                    <a:xfrm>
+                      <a:off x="0" y="0"/>
+                      <a:ext cx="6465570" cy="3208020"/>
+                    </a:xfrm>
+                    <a:prstGeom prst="rect">
+                      <a:avLst/>
+                    </a:prstGeom>
+                  </pic:spPr>
+                </pic:pic>
+              </a:graphicData>
+            </a:graphic>
+          </wp:inline>
+        </w:drawing>
+      </w:r>
+    </w:p>
+    <w:p>
+      <w:pPr>
+        <w:rPr>
+          <w:rFonts w:ascii="Arial" w:hAnsi="Arial" w:cs="Arial"/>
+          <w:sz w:val="24"/>
+          <w:szCs w:val="24"/>
+        </w:rPr>
+      </w:pPr>
+    </w:p>
+    <w:p>
+      <w:pPr>
+        <w:rPr>
+          <w:rFonts w:ascii="Arial" w:hAnsi="Arial" w:cs="Arial"/>
+          <w:sz w:val="24"/>
+          <w:szCs w:val="24"/>
+        </w:rPr>
+      </w:pPr>
+      <w:r>
+        <w:rPr>
+          <w:rFonts w:ascii="Arial" w:hAnsi="Arial" w:cs="Arial"/>
+          <w:sz w:val="24"/>
+          <w:szCs w:val="24"/>
+        </w:rPr>
+        <w:t>Agregu</w:t>
+      </w:r>
+      <w:r>
+        <w:rPr>
+          <w:rFonts w:ascii="Arial" w:hAnsi="Arial" w:cs="Arial"/>
+          <w:sz w:val="24"/>
+          <w:szCs w:val="24"/>
+        </w:rPr>
+        <w:t>é</w:t>
+      </w:r>
+      <w:r>
+        <w:rPr>
+          <w:rFonts w:ascii="Arial" w:hAnsi="Arial" w:cs="Arial"/>
+          <w:sz w:val="24"/>
+          <w:szCs w:val="24"/>
+        </w:rPr>
+        <w:t xml:space="preserve"> mis capturas en el </w:t>
+      </w:r>
+      <w:r>
+        <w:rPr>
+          <w:rFonts w:ascii="Arial" w:hAnsi="Arial" w:cs="Arial"/>
+          <w:sz w:val="24"/>
+          <w:szCs w:val="24"/>
+        </w:rPr>
+        <w:t>documento agregado al repositorio llamado R</w:t>
+      </w:r>
+      <w:r>
+        <w:rPr>
+          <w:rFonts w:ascii="Arial" w:hAnsi="Arial" w:cs="Arial"/>
+          <w:sz w:val="24"/>
+          <w:szCs w:val="24"/>
+        </w:rPr>
+        <w:t xml:space="preserve">eporte de </w:t>
+      </w:r>
+      <w:r>
+        <w:rPr>
+          <w:rFonts w:ascii="Arial" w:hAnsi="Arial" w:cs="Arial"/>
+          <w:sz w:val="24"/>
+          <w:szCs w:val="24"/>
+        </w:rPr>
+        <w:t>A</w:t>
       </w:r>
       <w:bookmarkStart w:id="1" w:name="_GoBack"/>
       <w:bookmarkEnd w:id="1"/>
+      <w:r>
+        <w:rPr>
+          <w:rFonts w:ascii="Arial" w:hAnsi="Arial" w:cs="Arial"/>
+          <w:sz w:val="24"/>
+          <w:szCs w:val="24"/>
+        </w:rPr>
+        <w:t>ctividad, hice mi commit de los cambios e hice git push de con los cambios.</w:t>
+      </w:r>
     </w:p>
     <w:p>
       <w:pPr>
@@ -1939,7 +2260,7 @@
                     <pic:cNvPicPr/>
                   </pic:nvPicPr>
                   <pic:blipFill>
-                    <a:blip r:embed="rId24"/>
+                    <a:blip r:embed="rId27"/>
                     <a:stretch>
                       <a:fillRect/>
                     </a:stretch>
@@ -1981,6 +2302,7 @@
         <w:rPr>
           <w:noProof/>
         </w:rPr>
+        <w:lastRenderedPageBreak/>
         <w:drawing>
           <wp:inline distT="0" distB="0" distL="0" distR="0" wp14:anchorId="1A788B1E" wp14:editId="1D7DC947">
             <wp:extent cx="5534025" cy="3514725"/>
@@ -1997,7 +2319,7 @@
                     <pic:cNvPicPr/>
                   </pic:nvPicPr>
                   <pic:blipFill>
-                    <a:blip r:embed="rId25"/>
+                    <a:blip r:embed="rId28"/>
                     <a:stretch>
                       <a:fillRect/>
                     </a:stretch>
@@ -2019,10 +2341,10 @@
       </w:r>
     </w:p>
     <w:sectPr>
-      <w:headerReference w:type="even" r:id="rId26"/>
-      <w:headerReference w:type="default" r:id="rId27"/>
-      <w:footerReference w:type="even" r:id="rId28"/>
-      <w:footerReference w:type="default" r:id="rId29"/>
+      <w:headerReference w:type="even" r:id="rId29"/>
+      <w:headerReference w:type="default" r:id="rId30"/>
+      <w:footerReference w:type="even" r:id="rId31"/>
+      <w:footerReference w:type="default" r:id="rId32"/>
       <w:pgSz w:w="11906" w:h="16838"/>
       <w:pgMar w:top="720" w:right="720" w:bottom="720" w:left="720" w:header="709" w:footer="709" w:gutter="284"/>
       <w:cols w:space="708"/>
@@ -3533,7 +3855,7 @@
 </file>
 
 <file path=customXml/itemProps1.xml><?xml version="1.0" encoding="utf-8"?>
-<ds:datastoreItem xmlns:ds="http://schemas.openxmlformats.org/officeDocument/2006/customXml" ds:itemID="{6B02D719-8A3A-4BD7-87D5-42EC3EF2D49A}">
+<ds:datastoreItem xmlns:ds="http://schemas.openxmlformats.org/officeDocument/2006/customXml" ds:itemID="{E9DDFB6E-DADA-42C9-929E-E0E54D983184}">
   <ds:schemaRefs>
     <ds:schemaRef ds:uri="http://schemas.openxmlformats.org/officeDocument/2006/bibliography"/>
   </ds:schemaRefs>

</xml_diff>